<commit_message>
Update Imperial scenario Update scripting documentation.
</commit_message>
<xml_diff>
--- a/assets/doc/Scripting.docx
+++ b/assets/doc/Scripting.docx
@@ -2664,7 +2664,16 @@
                 <w:sz w:val="18"/>
                 <w:szCs w:val="18"/>
               </w:rPr>
-              <w:t>The audio played with the scenario is lost. This path is relative to the /assets/music folder, and excludes the *.mp3 extension</w:t>
+              <w:t xml:space="preserve">The audio played with the scenario is lost. This path is relative to the </w:t>
+            </w:r>
+            <w:r>
+              <w:rPr>
+                <w:rFonts w:ascii="Arial" w:hAnsi="Arial" w:cs="Arial"/>
+                <w:sz w:val="18"/>
+                <w:szCs w:val="18"/>
+              </w:rPr>
+              <w:lastRenderedPageBreak/>
+              <w:t>/assets/music folder, and excludes the *.mp3 extension</w:t>
             </w:r>
             <w:r>
               <w:rPr>
@@ -6796,7 +6805,6 @@
           <w:sz w:val="18"/>
           <w:szCs w:val="18"/>
         </w:rPr>
-        <w:lastRenderedPageBreak/>
         <w:br w:type="page"/>
       </w:r>
     </w:p>
@@ -8765,6 +8773,7 @@
                 <w:sz w:val="18"/>
                 <w:szCs w:val="18"/>
               </w:rPr>
+              <w:lastRenderedPageBreak/>
               <w:t>"Alpha</w:t>
             </w:r>
             <w:r>
@@ -10019,6 +10028,7 @@
                 <w:sz w:val="18"/>
                 <w:szCs w:val="18"/>
               </w:rPr>
+              <w:lastRenderedPageBreak/>
               <w:t>!x</w:t>
             </w:r>
           </w:p>
@@ -12138,7 +12148,6 @@
           <w:sz w:val="18"/>
           <w:szCs w:val="18"/>
         </w:rPr>
-        <w:lastRenderedPageBreak/>
         <w:t xml:space="preserve">        f(x)            Calls function f with 1 parameter: x</w:t>
       </w:r>
     </w:p>
@@ -13751,6 +13760,7 @@
           <w:sz w:val="18"/>
           <w:szCs w:val="18"/>
         </w:rPr>
+        <w:lastRenderedPageBreak/>
         <w:t xml:space="preserve">            Syntax:</w:t>
       </w:r>
     </w:p>
@@ -13785,7 +13795,6 @@
           <w:sz w:val="18"/>
           <w:szCs w:val="18"/>
         </w:rPr>
-        <w:lastRenderedPageBreak/>
         <w:t xml:space="preserve">            or  if (EXPRESSION_BOOL) then {LIST_OF_STATEMENTS} else {LIST_OF_STATEMENTS}</w:t>
       </w:r>
     </w:p>
@@ -14248,7 +14257,6 @@
           <w:sz w:val="18"/>
           <w:szCs w:val="18"/>
         </w:rPr>
-        <w:lastRenderedPageBreak/>
         <w:t xml:space="preserve">    - CallScript function</w:t>
       </w:r>
     </w:p>
@@ -16421,7 +16429,6 @@
           <w:sz w:val="18"/>
           <w:szCs w:val="18"/>
         </w:rPr>
-        <w:lastRenderedPageBreak/>
         <w:t>void</w:t>
       </w:r>
       <w:r>
@@ -19388,7 +19395,17 @@
           <w:sz w:val="18"/>
           <w:szCs w:val="18"/>
         </w:rPr>
-        <w:t>AddToSquad</w:t>
+        <w:t>Join</w:t>
+      </w:r>
+      <w:r>
+        <w:rPr>
+          <w:rFonts w:ascii="Courier New" w:hAnsi="Courier New" w:cs="Courier New"/>
+          <w:b/>
+          <w:color w:val="A31515"/>
+          <w:sz w:val="18"/>
+          <w:szCs w:val="18"/>
+        </w:rPr>
+        <w:t>Squad</w:t>
       </w:r>
       <w:r>
         <w:rPr>
@@ -21811,7 +21828,6 @@
           <w:sz w:val="18"/>
           <w:szCs w:val="18"/>
         </w:rPr>
-        <w:lastRenderedPageBreak/>
         <w:t xml:space="preserve">Returns the local rotation vector of the actor with this </w:t>
       </w:r>
       <w:r>
@@ -22290,6 +22306,7 @@
           <w:sz w:val="18"/>
           <w:szCs w:val="18"/>
         </w:rPr>
+        <w:lastRenderedPageBreak/>
         <w:t>float3</w:t>
       </w:r>
       <w:r>
@@ -23615,7 +23632,6 @@
           <w:sz w:val="18"/>
           <w:szCs w:val="18"/>
         </w:rPr>
-        <w:lastRenderedPageBreak/>
         <w:t xml:space="preserve">Returns an </w:t>
       </w:r>
       <w:r>
@@ -23662,7 +23678,7 @@
           <w:sz w:val="18"/>
           <w:szCs w:val="18"/>
         </w:rPr>
-        <w:t xml:space="preserve">. If the actor does not exist, or if the children of the actor has not yet been spawned, return an empty </w:t>
+        <w:t xml:space="preserve">. If the actor does not exist, or if the children of the actor has not yet been spawned, return an </w:t>
       </w:r>
       <w:r>
         <w:rPr>
@@ -23680,17 +23696,15 @@
           <w:sz w:val="18"/>
           <w:szCs w:val="18"/>
         </w:rPr>
-        <w:t xml:space="preserve">  </w:t>
-      </w:r>
-      <w:r>
-        <w:rPr>
-          <w:rFonts w:ascii="Courier New" w:hAnsi="Courier New" w:cs="Courier New"/>
-          <w:b/>
-          <w:color w:val="385623" w:themeColor="accent6" w:themeShade="80"/>
-          <w:sz w:val="18"/>
-          <w:szCs w:val="18"/>
-        </w:rPr>
-        <w:t>{}</w:t>
+        <w:t xml:space="preserve"> </w:t>
+      </w:r>
+      <w:r>
+        <w:rPr>
+          <w:rFonts w:ascii="Arial" w:hAnsi="Arial" w:cs="Arial"/>
+          <w:sz w:val="18"/>
+          <w:szCs w:val="18"/>
+        </w:rPr>
+        <w:t>with zero members</w:t>
       </w:r>
       <w:r>
         <w:rPr>
@@ -23738,7 +23752,7 @@
           <w:sz w:val="18"/>
           <w:szCs w:val="18"/>
         </w:rPr>
-        <w:t>float</w:t>
+        <w:t>int[]</w:t>
       </w:r>
       <w:r>
         <w:rPr>
@@ -23778,7 +23792,7 @@
           <w:sz w:val="18"/>
           <w:szCs w:val="18"/>
         </w:rPr>
-        <w:t>GetHP</w:t>
+        <w:t>GetChildrenByType</w:t>
       </w:r>
       <w:r>
         <w:rPr>
@@ -23818,34 +23832,110 @@
           <w:sz w:val="18"/>
           <w:szCs w:val="18"/>
         </w:rPr>
+        <w:t xml:space="preserve">ID, </w:t>
+      </w:r>
+      <w:r>
+        <w:rPr>
+          <w:rFonts w:ascii="Courier New" w:hAnsi="Courier New" w:cs="Courier New"/>
+          <w:b/>
+          <w:color w:val="2B91AF"/>
+          <w:sz w:val="18"/>
+          <w:szCs w:val="18"/>
+        </w:rPr>
+        <w:t>string</w:t>
+      </w:r>
+      <w:r>
+        <w:rPr>
+          <w:rFonts w:ascii="Courier New" w:hAnsi="Courier New" w:cs="Courier New"/>
+          <w:b/>
+          <w:color w:val="000000"/>
+          <w:sz w:val="18"/>
+          <w:szCs w:val="18"/>
+        </w:rPr>
+        <w:t xml:space="preserve"> </w:t>
+      </w:r>
+      <w:r>
+        <w:rPr>
+          <w:rFonts w:ascii="Courier New" w:hAnsi="Courier New" w:cs="Courier New"/>
+          <w:b/>
+          <w:color w:val="000000"/>
+          <w:sz w:val="18"/>
+          <w:szCs w:val="18"/>
+        </w:rPr>
+        <w:t>type</w:t>
+      </w:r>
+      <w:r>
+        <w:rPr>
+          <w:rFonts w:ascii="Courier New" w:hAnsi="Courier New" w:cs="Courier New"/>
+          <w:b/>
+          <w:color w:val="000000"/>
+          <w:sz w:val="18"/>
+          <w:szCs w:val="18"/>
+        </w:rPr>
+        <w:t>)</w:t>
+      </w:r>
+    </w:p>
+    <w:p>
+      <w:pPr>
+        <w:rPr>
+          <w:rFonts w:ascii="Arial" w:hAnsi="Arial" w:cs="Arial"/>
+          <w:sz w:val="18"/>
+          <w:szCs w:val="18"/>
+        </w:rPr>
+      </w:pPr>
+      <w:r>
+        <w:rPr>
+          <w:rFonts w:ascii="Arial" w:hAnsi="Arial" w:cs="Arial"/>
+          <w:sz w:val="18"/>
+          <w:szCs w:val="18"/>
+        </w:rPr>
+        <w:t xml:space="preserve">Returns an </w:t>
+      </w:r>
+      <w:r>
+        <w:rPr>
+          <w:rFonts w:ascii="Courier New" w:hAnsi="Courier New" w:cs="Courier New"/>
+          <w:b/>
+          <w:color w:val="2B91AF"/>
+          <w:sz w:val="18"/>
+          <w:szCs w:val="18"/>
+        </w:rPr>
+        <w:t>int[]</w:t>
+      </w:r>
+      <w:r>
+        <w:rPr>
+          <w:rFonts w:ascii="Arial" w:hAnsi="Arial" w:cs="Arial"/>
+          <w:sz w:val="18"/>
+          <w:szCs w:val="18"/>
+        </w:rPr>
+        <w:t xml:space="preserve"> with the actorIDs of the children of the actor with this </w:t>
+      </w:r>
+      <w:r>
+        <w:rPr>
+          <w:rFonts w:ascii="Courier New" w:hAnsi="Courier New" w:cs="Courier New"/>
+          <w:b/>
+          <w:color w:val="7030A0"/>
+          <w:sz w:val="18"/>
+          <w:szCs w:val="18"/>
+        </w:rPr>
+        <w:t>actor</w:t>
+      </w:r>
+      <w:r>
+        <w:rPr>
+          <w:rFonts w:ascii="Courier New" w:hAnsi="Courier New" w:cs="Courier New"/>
+          <w:b/>
+          <w:color w:val="7030A0"/>
+          <w:sz w:val="18"/>
+          <w:szCs w:val="18"/>
+        </w:rPr>
         <w:t>ID</w:t>
       </w:r>
       <w:r>
         <w:rPr>
-          <w:rFonts w:ascii="Courier New" w:hAnsi="Courier New" w:cs="Courier New"/>
-          <w:b/>
-          <w:color w:val="000000"/>
-          <w:sz w:val="18"/>
-          <w:szCs w:val="18"/>
-        </w:rPr>
-        <w:t>)</w:t>
-      </w:r>
-    </w:p>
-    <w:p>
-      <w:pPr>
-        <w:rPr>
-          <w:rFonts w:ascii="Arial" w:hAnsi="Arial" w:cs="Arial"/>
-          <w:sz w:val="18"/>
-          <w:szCs w:val="18"/>
-        </w:rPr>
-      </w:pPr>
-      <w:r>
-        <w:rPr>
-          <w:rFonts w:ascii="Arial" w:hAnsi="Arial" w:cs="Arial"/>
-          <w:sz w:val="18"/>
-          <w:szCs w:val="18"/>
-        </w:rPr>
-        <w:t xml:space="preserve">Returns the HP (shield + hull ratings) of the actor with this </w:t>
+          <w:rFonts w:ascii="Arial" w:hAnsi="Arial" w:cs="Arial"/>
+          <w:sz w:val="18"/>
+          <w:szCs w:val="18"/>
+        </w:rPr>
+        <w:t xml:space="preserve">, whose type ID matches </w:t>
       </w:r>
       <w:r>
         <w:rPr>
@@ -23855,43 +23945,33 @@
           <w:sz w:val="18"/>
           <w:szCs w:val="18"/>
         </w:rPr>
-        <w:t>actor</w:t>
-      </w:r>
-      <w:r>
-        <w:rPr>
-          <w:rFonts w:ascii="Courier New" w:hAnsi="Courier New" w:cs="Courier New"/>
-          <w:b/>
-          <w:color w:val="7030A0"/>
-          <w:sz w:val="18"/>
-          <w:szCs w:val="18"/>
-        </w:rPr>
-        <w:t>ID</w:t>
-      </w:r>
-      <w:r>
-        <w:rPr>
-          <w:rFonts w:ascii="Arial" w:hAnsi="Arial" w:cs="Arial"/>
-          <w:sz w:val="18"/>
-          <w:szCs w:val="18"/>
-        </w:rPr>
-        <w:t xml:space="preserve">. If the actor does not exist, return </w:t>
-      </w:r>
-      <w:r>
-        <w:rPr>
-          <w:rFonts w:ascii="Courier New" w:hAnsi="Courier New" w:cs="Courier New"/>
-          <w:b/>
-          <w:color w:val="385623" w:themeColor="accent6" w:themeShade="80"/>
-          <w:sz w:val="18"/>
-          <w:szCs w:val="18"/>
-        </w:rPr>
-        <w:t>0</w:t>
-      </w:r>
-      <w:r>
-        <w:rPr>
-          <w:rFonts w:ascii="Arial" w:hAnsi="Arial" w:cs="Arial"/>
-          <w:sz w:val="18"/>
-          <w:szCs w:val="18"/>
-        </w:rPr>
-        <w:t>.</w:t>
+        <w:t>type</w:t>
+      </w:r>
+      <w:r>
+        <w:rPr>
+          <w:rFonts w:ascii="Arial" w:hAnsi="Arial" w:cs="Arial"/>
+          <w:sz w:val="18"/>
+          <w:szCs w:val="18"/>
+        </w:rPr>
+        <w:t xml:space="preserve">. If the actor does not exist, or if the children of the actor has not yet been spawned, return an </w:t>
+      </w:r>
+      <w:r>
+        <w:rPr>
+          <w:rFonts w:ascii="Courier New" w:hAnsi="Courier New" w:cs="Courier New"/>
+          <w:b/>
+          <w:color w:val="2B91AF"/>
+          <w:sz w:val="18"/>
+          <w:szCs w:val="18"/>
+        </w:rPr>
+        <w:t xml:space="preserve">int[] </w:t>
+      </w:r>
+      <w:r>
+        <w:rPr>
+          <w:rFonts w:ascii="Arial" w:hAnsi="Arial" w:cs="Arial"/>
+          <w:sz w:val="18"/>
+          <w:szCs w:val="18"/>
+        </w:rPr>
+        <w:t>with zero members. Note that only children that have been spawned will count. As actors spawn their children after they are spawned in, it is recommended to use this function at least a few frames after requesting their spawn.</w:t>
       </w:r>
     </w:p>
     <w:p>
@@ -23963,7 +24043,7 @@
           <w:sz w:val="18"/>
           <w:szCs w:val="18"/>
         </w:rPr>
-        <w:t>GetShd</w:t>
+        <w:t>GetHP</w:t>
       </w:r>
       <w:r>
         <w:rPr>
@@ -24030,7 +24110,7 @@
           <w:sz w:val="18"/>
           <w:szCs w:val="18"/>
         </w:rPr>
-        <w:t xml:space="preserve">Returns the shield rating of the actor with this </w:t>
+        <w:t xml:space="preserve">Returns the HP (shield + hull ratings) of the actor with this </w:t>
       </w:r>
       <w:r>
         <w:rPr>
@@ -24148,7 +24228,7 @@
           <w:sz w:val="18"/>
           <w:szCs w:val="18"/>
         </w:rPr>
-        <w:t>GetHull</w:t>
+        <w:t>GetShd</w:t>
       </w:r>
       <w:r>
         <w:rPr>
@@ -24215,7 +24295,7 @@
           <w:sz w:val="18"/>
           <w:szCs w:val="18"/>
         </w:rPr>
-        <w:t xml:space="preserve">Returns the hull rating of the actor with this </w:t>
+        <w:t xml:space="preserve">Returns the shield rating of the actor with this </w:t>
       </w:r>
       <w:r>
         <w:rPr>
@@ -24333,7 +24413,7 @@
           <w:sz w:val="18"/>
           <w:szCs w:val="18"/>
         </w:rPr>
-        <w:t>GetMaxHP</w:t>
+        <w:t>GetHull</w:t>
       </w:r>
       <w:r>
         <w:rPr>
@@ -24400,7 +24480,7 @@
           <w:sz w:val="18"/>
           <w:szCs w:val="18"/>
         </w:rPr>
-        <w:t xml:space="preserve">Returns the maximum HP (shield + hull ratings) of the actor with this </w:t>
+        <w:t xml:space="preserve">Returns the hull rating of the actor with this </w:t>
       </w:r>
       <w:r>
         <w:rPr>
@@ -24478,6 +24558,7 @@
           <w:sz w:val="18"/>
           <w:szCs w:val="18"/>
         </w:rPr>
+        <w:lastRenderedPageBreak/>
         <w:t>float</w:t>
       </w:r>
       <w:r>
@@ -24518,7 +24599,7 @@
           <w:sz w:val="18"/>
           <w:szCs w:val="18"/>
         </w:rPr>
-        <w:t>GetMaxShd</w:t>
+        <w:t>GetMaxHP</w:t>
       </w:r>
       <w:r>
         <w:rPr>
@@ -24585,7 +24666,7 @@
           <w:sz w:val="18"/>
           <w:szCs w:val="18"/>
         </w:rPr>
-        <w:t xml:space="preserve">Returns the maximum shield rating of the actor with this </w:t>
+        <w:t xml:space="preserve">Returns the maximum HP (shield + hull ratings) of the actor with this </w:t>
       </w:r>
       <w:r>
         <w:rPr>
@@ -24703,7 +24784,7 @@
           <w:sz w:val="18"/>
           <w:szCs w:val="18"/>
         </w:rPr>
-        <w:t>GetMaxHull</w:t>
+        <w:t>GetMaxShd</w:t>
       </w:r>
       <w:r>
         <w:rPr>
@@ -24770,7 +24851,7 @@
           <w:sz w:val="18"/>
           <w:szCs w:val="18"/>
         </w:rPr>
-        <w:t xml:space="preserve">Returns the maximum hull rating of the actor with this </w:t>
+        <w:t xml:space="preserve">Returns the maximum shield rating of the actor with this </w:t>
       </w:r>
       <w:r>
         <w:rPr>
@@ -24848,7 +24929,7 @@
           <w:sz w:val="18"/>
           <w:szCs w:val="18"/>
         </w:rPr>
-        <w:t>void</w:t>
+        <w:t>float</w:t>
       </w:r>
       <w:r>
         <w:rPr>
@@ -24888,7 +24969,7 @@
           <w:sz w:val="18"/>
           <w:szCs w:val="18"/>
         </w:rPr>
-        <w:t>SetHP</w:t>
+        <w:t>GetMaxHull</w:t>
       </w:r>
       <w:r>
         <w:rPr>
@@ -24928,37 +25009,7 @@
           <w:sz w:val="18"/>
           <w:szCs w:val="18"/>
         </w:rPr>
-        <w:t xml:space="preserve">ID, </w:t>
-      </w:r>
-      <w:r>
-        <w:rPr>
-          <w:rFonts w:ascii="Courier New" w:hAnsi="Courier New" w:cs="Courier New"/>
-          <w:b/>
-          <w:color w:val="2B91AF"/>
-          <w:sz w:val="18"/>
-          <w:szCs w:val="18"/>
-        </w:rPr>
-        <w:t>float</w:t>
-      </w:r>
-      <w:r>
-        <w:rPr>
-          <w:rFonts w:ascii="Courier New" w:hAnsi="Courier New" w:cs="Courier New"/>
-          <w:b/>
-          <w:color w:val="000000"/>
-          <w:sz w:val="18"/>
-          <w:szCs w:val="18"/>
-        </w:rPr>
-        <w:t xml:space="preserve"> </w:t>
-      </w:r>
-      <w:r>
-        <w:rPr>
-          <w:rFonts w:ascii="Courier New" w:hAnsi="Courier New" w:cs="Courier New"/>
-          <w:b/>
-          <w:color w:val="000000"/>
-          <w:sz w:val="18"/>
-          <w:szCs w:val="18"/>
-        </w:rPr>
-        <w:t>value</w:t>
+        <w:t>ID</w:t>
       </w:r>
       <w:r>
         <w:rPr>
@@ -24985,7 +25036,7 @@
           <w:sz w:val="18"/>
           <w:szCs w:val="18"/>
         </w:rPr>
-        <w:t xml:space="preserve">Sets the HP (shield + hull ratings) of the actor with this </w:t>
+        <w:t xml:space="preserve">Returns the maximum hull rating of the actor with this </w:t>
       </w:r>
       <w:r>
         <w:rPr>
@@ -25013,17 +25064,17 @@
           <w:sz w:val="18"/>
           <w:szCs w:val="18"/>
         </w:rPr>
-        <w:t xml:space="preserve"> to this </w:t>
-      </w:r>
-      <w:r>
-        <w:rPr>
-          <w:rFonts w:ascii="Courier New" w:hAnsi="Courier New" w:cs="Courier New"/>
-          <w:b/>
-          <w:color w:val="7030A0"/>
-          <w:sz w:val="18"/>
-          <w:szCs w:val="18"/>
-        </w:rPr>
-        <w:t>value</w:t>
+        <w:t xml:space="preserve">. If the actor does not exist, return </w:t>
+      </w:r>
+      <w:r>
+        <w:rPr>
+          <w:rFonts w:ascii="Courier New" w:hAnsi="Courier New" w:cs="Courier New"/>
+          <w:b/>
+          <w:color w:val="385623" w:themeColor="accent6" w:themeShade="80"/>
+          <w:sz w:val="18"/>
+          <w:szCs w:val="18"/>
+        </w:rPr>
+        <w:t>0</w:t>
       </w:r>
       <w:r>
         <w:rPr>
@@ -25032,14 +25083,6 @@
           <w:szCs w:val="18"/>
         </w:rPr>
         <w:t>.</w:t>
-      </w:r>
-      <w:r>
-        <w:rPr>
-          <w:rFonts w:ascii="Arial" w:hAnsi="Arial" w:cs="Arial"/>
-          <w:sz w:val="18"/>
-          <w:szCs w:val="18"/>
-        </w:rPr>
-        <w:t xml:space="preserve"> If the actor does not exist, do nothing.</w:t>
       </w:r>
     </w:p>
     <w:p>
@@ -25111,7 +25154,7 @@
           <w:sz w:val="18"/>
           <w:szCs w:val="18"/>
         </w:rPr>
-        <w:t>SetShd</w:t>
+        <w:t>SetHP</w:t>
       </w:r>
       <w:r>
         <w:rPr>
@@ -25208,7 +25251,7 @@
           <w:sz w:val="18"/>
           <w:szCs w:val="18"/>
         </w:rPr>
-        <w:t xml:space="preserve">Sets the shield rating of the actor with this </w:t>
+        <w:t xml:space="preserve">Sets the HP (shield + hull ratings) of the actor with this </w:t>
       </w:r>
       <w:r>
         <w:rPr>
@@ -25236,15 +25279,7 @@
           <w:sz w:val="18"/>
           <w:szCs w:val="18"/>
         </w:rPr>
-        <w:t xml:space="preserve"> </w:t>
-      </w:r>
-      <w:r>
-        <w:rPr>
-          <w:rFonts w:ascii="Arial" w:hAnsi="Arial" w:cs="Arial"/>
-          <w:sz w:val="18"/>
-          <w:szCs w:val="18"/>
-        </w:rPr>
-        <w:t xml:space="preserve">to this </w:t>
+        <w:t xml:space="preserve"> to this </w:t>
       </w:r>
       <w:r>
         <w:rPr>
@@ -25262,7 +25297,15 @@
           <w:sz w:val="18"/>
           <w:szCs w:val="18"/>
         </w:rPr>
-        <w:t>. If the actor does not exist, do nothing.</w:t>
+        <w:t>.</w:t>
+      </w:r>
+      <w:r>
+        <w:rPr>
+          <w:rFonts w:ascii="Arial" w:hAnsi="Arial" w:cs="Arial"/>
+          <w:sz w:val="18"/>
+          <w:szCs w:val="18"/>
+        </w:rPr>
+        <w:t xml:space="preserve"> If the actor does not exist, do nothing.</w:t>
       </w:r>
     </w:p>
     <w:p>
@@ -25334,7 +25377,7 @@
           <w:sz w:val="18"/>
           <w:szCs w:val="18"/>
         </w:rPr>
-        <w:t>SetHull</w:t>
+        <w:t>SetShd</w:t>
       </w:r>
       <w:r>
         <w:rPr>
@@ -25431,8 +25474,7 @@
           <w:sz w:val="18"/>
           <w:szCs w:val="18"/>
         </w:rPr>
-        <w:lastRenderedPageBreak/>
-        <w:t xml:space="preserve">Sets the hull rating of the actor with this </w:t>
+        <w:t xml:space="preserve">Sets the shield rating of the actor with this </w:t>
       </w:r>
       <w:r>
         <w:rPr>
@@ -25558,7 +25600,7 @@
           <w:sz w:val="18"/>
           <w:szCs w:val="18"/>
         </w:rPr>
-        <w:t>SetMaxHP</w:t>
+        <w:t>SetHull</w:t>
       </w:r>
       <w:r>
         <w:rPr>
@@ -25655,7 +25697,7 @@
           <w:sz w:val="18"/>
           <w:szCs w:val="18"/>
         </w:rPr>
-        <w:t xml:space="preserve">Sets the maximum HP (shield + hull ratings) of the actor with this </w:t>
+        <w:t xml:space="preserve">Sets the hull rating of the actor with this </w:t>
       </w:r>
       <w:r>
         <w:rPr>
@@ -25781,7 +25823,7 @@
           <w:sz w:val="18"/>
           <w:szCs w:val="18"/>
         </w:rPr>
-        <w:t>SetMaxShd</w:t>
+        <w:t>SetMaxHP</w:t>
       </w:r>
       <w:r>
         <w:rPr>
@@ -25878,23 +25920,7 @@
           <w:sz w:val="18"/>
           <w:szCs w:val="18"/>
         </w:rPr>
-        <w:t>Sets the</w:t>
-      </w:r>
-      <w:r>
-        <w:rPr>
-          <w:rFonts w:ascii="Arial" w:hAnsi="Arial" w:cs="Arial"/>
-          <w:sz w:val="18"/>
-          <w:szCs w:val="18"/>
-        </w:rPr>
-        <w:t xml:space="preserve"> </w:t>
-      </w:r>
-      <w:r>
-        <w:rPr>
-          <w:rFonts w:ascii="Arial" w:hAnsi="Arial" w:cs="Arial"/>
-          <w:sz w:val="18"/>
-          <w:szCs w:val="18"/>
-        </w:rPr>
-        <w:t xml:space="preserve">maximum shield rating of the actor with this </w:t>
+        <w:t xml:space="preserve">Sets the maximum HP (shield + hull ratings) of the actor with this </w:t>
       </w:r>
       <w:r>
         <w:rPr>
@@ -26020,7 +26046,7 @@
           <w:sz w:val="18"/>
           <w:szCs w:val="18"/>
         </w:rPr>
-        <w:t>SetMaxHull</w:t>
+        <w:t>SetMaxShd</w:t>
       </w:r>
       <w:r>
         <w:rPr>
@@ -26117,7 +26143,23 @@
           <w:sz w:val="18"/>
           <w:szCs w:val="18"/>
         </w:rPr>
-        <w:t xml:space="preserve">Sets the maximum hull rating of the actor with this </w:t>
+        <w:t>Sets the</w:t>
+      </w:r>
+      <w:r>
+        <w:rPr>
+          <w:rFonts w:ascii="Arial" w:hAnsi="Arial" w:cs="Arial"/>
+          <w:sz w:val="18"/>
+          <w:szCs w:val="18"/>
+        </w:rPr>
+        <w:t xml:space="preserve"> </w:t>
+      </w:r>
+      <w:r>
+        <w:rPr>
+          <w:rFonts w:ascii="Arial" w:hAnsi="Arial" w:cs="Arial"/>
+          <w:sz w:val="18"/>
+          <w:szCs w:val="18"/>
+        </w:rPr>
+        <w:t xml:space="preserve">maximum shield rating of the actor with this </w:t>
       </w:r>
       <w:r>
         <w:rPr>
@@ -26203,6 +26245,96 @@
           <w:sz w:val="18"/>
           <w:szCs w:val="18"/>
         </w:rPr>
+        <w:t>void</w:t>
+      </w:r>
+      <w:r>
+        <w:rPr>
+          <w:rFonts w:ascii="Courier New" w:hAnsi="Courier New" w:cs="Courier New"/>
+          <w:b/>
+          <w:color w:val="000000"/>
+          <w:sz w:val="18"/>
+          <w:szCs w:val="18"/>
+        </w:rPr>
+        <w:t xml:space="preserve"> </w:t>
+      </w:r>
+      <w:r>
+        <w:rPr>
+          <w:rFonts w:ascii="Courier New" w:hAnsi="Courier New" w:cs="Courier New"/>
+          <w:b/>
+          <w:color w:val="A31515"/>
+          <w:sz w:val="18"/>
+          <w:szCs w:val="18"/>
+        </w:rPr>
+        <w:t>Actor</w:t>
+      </w:r>
+      <w:r>
+        <w:rPr>
+          <w:rFonts w:ascii="Courier New" w:hAnsi="Courier New" w:cs="Courier New"/>
+          <w:b/>
+          <w:color w:val="A31515"/>
+          <w:sz w:val="18"/>
+          <w:szCs w:val="18"/>
+        </w:rPr>
+        <w:t>.</w:t>
+      </w:r>
+      <w:r>
+        <w:rPr>
+          <w:rFonts w:ascii="Courier New" w:hAnsi="Courier New" w:cs="Courier New"/>
+          <w:b/>
+          <w:color w:val="A31515"/>
+          <w:sz w:val="18"/>
+          <w:szCs w:val="18"/>
+        </w:rPr>
+        <w:t>SetMaxHull</w:t>
+      </w:r>
+      <w:r>
+        <w:rPr>
+          <w:rFonts w:ascii="Courier New" w:hAnsi="Courier New" w:cs="Courier New"/>
+          <w:b/>
+          <w:color w:val="000000"/>
+          <w:sz w:val="18"/>
+          <w:szCs w:val="18"/>
+        </w:rPr>
+        <w:t>(</w:t>
+      </w:r>
+      <w:r>
+        <w:rPr>
+          <w:rFonts w:ascii="Courier New" w:hAnsi="Courier New" w:cs="Courier New"/>
+          <w:b/>
+          <w:color w:val="2B91AF"/>
+          <w:sz w:val="18"/>
+          <w:szCs w:val="18"/>
+        </w:rPr>
+        <w:t>int</w:t>
+      </w:r>
+      <w:r>
+        <w:rPr>
+          <w:rFonts w:ascii="Courier New" w:hAnsi="Courier New" w:cs="Courier New"/>
+          <w:b/>
+          <w:color w:val="000000"/>
+          <w:sz w:val="18"/>
+          <w:szCs w:val="18"/>
+        </w:rPr>
+        <w:t xml:space="preserve"> actor</w:t>
+      </w:r>
+      <w:r>
+        <w:rPr>
+          <w:rFonts w:ascii="Courier New" w:hAnsi="Courier New" w:cs="Courier New"/>
+          <w:b/>
+          <w:color w:val="000000"/>
+          <w:sz w:val="18"/>
+          <w:szCs w:val="18"/>
+        </w:rPr>
+        <w:t xml:space="preserve">ID, </w:t>
+      </w:r>
+      <w:r>
+        <w:rPr>
+          <w:rFonts w:ascii="Courier New" w:hAnsi="Courier New" w:cs="Courier New"/>
+          <w:b/>
+          <w:color w:val="2B91AF"/>
+          <w:sz w:val="18"/>
+          <w:szCs w:val="18"/>
+        </w:rPr>
         <w:t>float</w:t>
       </w:r>
       <w:r>
@@ -26219,87 +26351,62 @@
         <w:rPr>
           <w:rFonts w:ascii="Courier New" w:hAnsi="Courier New" w:cs="Courier New"/>
           <w:b/>
-          <w:color w:val="A31515"/>
-          <w:sz w:val="18"/>
-          <w:szCs w:val="18"/>
-        </w:rPr>
-        <w:t>Actor</w:t>
-      </w:r>
-      <w:r>
-        <w:rPr>
-          <w:rFonts w:ascii="Courier New" w:hAnsi="Courier New" w:cs="Courier New"/>
-          <w:b/>
-          <w:color w:val="A31515"/>
-          <w:sz w:val="18"/>
-          <w:szCs w:val="18"/>
-        </w:rPr>
-        <w:t>.</w:t>
-      </w:r>
-      <w:r>
-        <w:rPr>
-          <w:rFonts w:ascii="Courier New" w:hAnsi="Courier New" w:cs="Courier New"/>
-          <w:b/>
-          <w:color w:val="A31515"/>
-          <w:sz w:val="18"/>
-          <w:szCs w:val="18"/>
-        </w:rPr>
-        <w:t>GetArmor</w:t>
-      </w:r>
-      <w:r>
-        <w:rPr>
-          <w:rFonts w:ascii="Courier New" w:hAnsi="Courier New" w:cs="Courier New"/>
-          <w:b/>
-          <w:color w:val="000000"/>
-          <w:sz w:val="18"/>
-          <w:szCs w:val="18"/>
-        </w:rPr>
-        <w:t>(</w:t>
-      </w:r>
-      <w:r>
-        <w:rPr>
-          <w:rFonts w:ascii="Courier New" w:hAnsi="Courier New" w:cs="Courier New"/>
-          <w:b/>
-          <w:color w:val="2B91AF"/>
-          <w:sz w:val="18"/>
-          <w:szCs w:val="18"/>
-        </w:rPr>
-        <w:t>int</w:t>
-      </w:r>
-      <w:r>
-        <w:rPr>
-          <w:rFonts w:ascii="Courier New" w:hAnsi="Courier New" w:cs="Courier New"/>
-          <w:b/>
-          <w:color w:val="000000"/>
-          <w:sz w:val="18"/>
-          <w:szCs w:val="18"/>
-        </w:rPr>
-        <w:t xml:space="preserve"> actor</w:t>
-      </w:r>
-      <w:r>
-        <w:rPr>
-          <w:rFonts w:ascii="Courier New" w:hAnsi="Courier New" w:cs="Courier New"/>
-          <w:b/>
-          <w:color w:val="000000"/>
-          <w:sz w:val="18"/>
-          <w:szCs w:val="18"/>
-        </w:rPr>
-        <w:t xml:space="preserve">ID, </w:t>
-      </w:r>
-      <w:r>
-        <w:rPr>
-          <w:rFonts w:ascii="Courier New" w:hAnsi="Courier New" w:cs="Courier New"/>
-          <w:b/>
-          <w:color w:val="2B91AF"/>
-          <w:sz w:val="18"/>
-          <w:szCs w:val="18"/>
-        </w:rPr>
-        <w:t>string</w:t>
-      </w:r>
-      <w:r>
-        <w:rPr>
-          <w:rFonts w:ascii="Courier New" w:hAnsi="Courier New" w:cs="Courier New"/>
-          <w:b/>
-          <w:color w:val="000000"/>
+          <w:color w:val="000000"/>
+          <w:sz w:val="18"/>
+          <w:szCs w:val="18"/>
+        </w:rPr>
+        <w:t>value</w:t>
+      </w:r>
+      <w:r>
+        <w:rPr>
+          <w:rFonts w:ascii="Courier New" w:hAnsi="Courier New" w:cs="Courier New"/>
+          <w:b/>
+          <w:color w:val="000000"/>
+          <w:sz w:val="18"/>
+          <w:szCs w:val="18"/>
+        </w:rPr>
+        <w:t>)</w:t>
+      </w:r>
+    </w:p>
+    <w:p>
+      <w:pPr>
+        <w:rPr>
+          <w:rFonts w:ascii="Arial" w:hAnsi="Arial" w:cs="Arial"/>
+          <w:sz w:val="18"/>
+          <w:szCs w:val="18"/>
+        </w:rPr>
+      </w:pPr>
+      <w:r>
+        <w:rPr>
+          <w:rFonts w:ascii="Arial" w:hAnsi="Arial" w:cs="Arial"/>
+          <w:sz w:val="18"/>
+          <w:szCs w:val="18"/>
+        </w:rPr>
+        <w:t xml:space="preserve">Sets the maximum hull rating of the actor with this </w:t>
+      </w:r>
+      <w:r>
+        <w:rPr>
+          <w:rFonts w:ascii="Courier New" w:hAnsi="Courier New" w:cs="Courier New"/>
+          <w:b/>
+          <w:color w:val="7030A0"/>
+          <w:sz w:val="18"/>
+          <w:szCs w:val="18"/>
+        </w:rPr>
+        <w:t>actor</w:t>
+      </w:r>
+      <w:r>
+        <w:rPr>
+          <w:rFonts w:ascii="Courier New" w:hAnsi="Courier New" w:cs="Courier New"/>
+          <w:b/>
+          <w:color w:val="7030A0"/>
+          <w:sz w:val="18"/>
+          <w:szCs w:val="18"/>
+        </w:rPr>
+        <w:t>ID</w:t>
+      </w:r>
+      <w:r>
+        <w:rPr>
+          <w:rFonts w:ascii="Arial" w:hAnsi="Arial" w:cs="Arial"/>
           <w:sz w:val="18"/>
           <w:szCs w:val="18"/>
         </w:rPr>
@@ -26307,40 +26414,11 @@
       </w:r>
       <w:r>
         <w:rPr>
-          <w:rFonts w:ascii="Courier New" w:hAnsi="Courier New" w:cs="Courier New"/>
-          <w:b/>
-          <w:color w:val="000000"/>
-          <w:sz w:val="18"/>
-          <w:szCs w:val="18"/>
-        </w:rPr>
-        <w:t>damageType</w:t>
-      </w:r>
-      <w:r>
-        <w:rPr>
-          <w:rFonts w:ascii="Courier New" w:hAnsi="Courier New" w:cs="Courier New"/>
-          <w:b/>
-          <w:color w:val="000000"/>
-          <w:sz w:val="18"/>
-          <w:szCs w:val="18"/>
-        </w:rPr>
-        <w:t>)</w:t>
-      </w:r>
-    </w:p>
-    <w:p>
-      <w:pPr>
-        <w:rPr>
-          <w:rFonts w:ascii="Arial" w:hAnsi="Arial" w:cs="Arial"/>
-          <w:sz w:val="18"/>
-          <w:szCs w:val="18"/>
-        </w:rPr>
-      </w:pPr>
-      <w:r>
-        <w:rPr>
-          <w:rFonts w:ascii="Arial" w:hAnsi="Arial" w:cs="Arial"/>
-          <w:sz w:val="18"/>
-          <w:szCs w:val="18"/>
-        </w:rPr>
-        <w:t xml:space="preserve">Returns the damage multiplier on the </w:t>
+          <w:rFonts w:ascii="Arial" w:hAnsi="Arial" w:cs="Arial"/>
+          <w:sz w:val="18"/>
+          <w:szCs w:val="18"/>
+        </w:rPr>
+        <w:t xml:space="preserve">to this </w:t>
       </w:r>
       <w:r>
         <w:rPr>
@@ -26350,188 +26428,15 @@
           <w:sz w:val="18"/>
           <w:szCs w:val="18"/>
         </w:rPr>
-        <w:t>damageType</w:t>
-      </w:r>
-      <w:r>
-        <w:rPr>
-          <w:rFonts w:ascii="Arial" w:hAnsi="Arial" w:cs="Arial"/>
-          <w:sz w:val="18"/>
-          <w:szCs w:val="18"/>
-        </w:rPr>
-        <w:t xml:space="preserve"> to the actor with this </w:t>
-      </w:r>
-      <w:r>
-        <w:rPr>
-          <w:rFonts w:ascii="Courier New" w:hAnsi="Courier New" w:cs="Courier New"/>
-          <w:b/>
-          <w:color w:val="7030A0"/>
-          <w:sz w:val="18"/>
-          <w:szCs w:val="18"/>
-        </w:rPr>
-        <w:t>actor</w:t>
-      </w:r>
-      <w:r>
-        <w:rPr>
-          <w:rFonts w:ascii="Courier New" w:hAnsi="Courier New" w:cs="Courier New"/>
-          <w:b/>
-          <w:color w:val="7030A0"/>
-          <w:sz w:val="18"/>
-          <w:szCs w:val="18"/>
-        </w:rPr>
-        <w:t>ID</w:t>
-      </w:r>
-      <w:r>
-        <w:rPr>
-          <w:rFonts w:ascii="Arial" w:hAnsi="Arial" w:cs="Arial"/>
-          <w:sz w:val="18"/>
-          <w:szCs w:val="18"/>
-        </w:rPr>
-        <w:t xml:space="preserve">. If the actor does not exist, return </w:t>
-      </w:r>
-      <w:r>
-        <w:rPr>
-          <w:rFonts w:ascii="Courier New" w:hAnsi="Courier New" w:cs="Courier New"/>
-          <w:b/>
-          <w:color w:val="385623" w:themeColor="accent6" w:themeShade="80"/>
-          <w:sz w:val="18"/>
-          <w:szCs w:val="18"/>
-        </w:rPr>
-        <w:t>0</w:t>
-      </w:r>
-      <w:r>
-        <w:rPr>
-          <w:rFonts w:ascii="Arial" w:hAnsi="Arial" w:cs="Arial"/>
-          <w:sz w:val="18"/>
-          <w:szCs w:val="18"/>
-        </w:rPr>
-        <w:t>.</w:t>
-      </w:r>
-    </w:p>
-    <w:p>
-      <w:pPr>
-        <w:rPr>
-          <w:rFonts w:ascii="Arial" w:hAnsi="Arial" w:cs="Arial"/>
-          <w:sz w:val="18"/>
-          <w:szCs w:val="18"/>
-        </w:rPr>
-      </w:pPr>
-      <w:r>
-        <w:rPr>
-          <w:rFonts w:ascii="Arial" w:hAnsi="Arial" w:cs="Arial"/>
-          <w:sz w:val="18"/>
-          <w:szCs w:val="18"/>
-        </w:rPr>
-        <w:t xml:space="preserve">As of version 0.1, the accepted </w:t>
-      </w:r>
-      <w:r>
-        <w:rPr>
-          <w:rFonts w:ascii="Courier New" w:hAnsi="Courier New" w:cs="Courier New"/>
-          <w:b/>
-          <w:color w:val="7030A0"/>
-          <w:sz w:val="18"/>
-          <w:szCs w:val="18"/>
-        </w:rPr>
-        <w:t>damageType</w:t>
-      </w:r>
-      <w:r>
-        <w:rPr>
-          <w:rFonts w:ascii="Arial" w:hAnsi="Arial" w:cs="Arial"/>
-          <w:sz w:val="18"/>
-          <w:szCs w:val="18"/>
-        </w:rPr>
-        <w:t xml:space="preserve"> values are: </w:t>
-      </w:r>
-      <w:r>
-        <w:rPr>
-          <w:rFonts w:ascii="Courier New" w:hAnsi="Courier New" w:cs="Courier New"/>
-          <w:b/>
-          <w:color w:val="385623" w:themeColor="accent6" w:themeShade="80"/>
-          <w:sz w:val="18"/>
-          <w:szCs w:val="18"/>
-        </w:rPr>
-        <w:t>COLLISION</w:t>
-      </w:r>
-      <w:r>
-        <w:rPr>
-          <w:rFonts w:ascii="Arial" w:hAnsi="Arial" w:cs="Arial"/>
-          <w:sz w:val="18"/>
-          <w:szCs w:val="18"/>
-        </w:rPr>
-        <w:t xml:space="preserve">, </w:t>
-      </w:r>
-      <w:r>
-        <w:rPr>
-          <w:rFonts w:ascii="Courier New" w:hAnsi="Courier New" w:cs="Courier New"/>
-          <w:b/>
-          <w:color w:val="385623" w:themeColor="accent6" w:themeShade="80"/>
-          <w:sz w:val="18"/>
-          <w:szCs w:val="18"/>
-        </w:rPr>
-        <w:t>LASER</w:t>
-      </w:r>
-      <w:r>
-        <w:rPr>
-          <w:rFonts w:ascii="Arial" w:hAnsi="Arial" w:cs="Arial"/>
-          <w:sz w:val="18"/>
-          <w:szCs w:val="18"/>
-        </w:rPr>
-        <w:t>,</w:t>
-      </w:r>
-      <w:r>
-        <w:rPr>
-          <w:rFonts w:ascii="Courier New" w:hAnsi="Courier New" w:cs="Courier New"/>
-          <w:b/>
-          <w:color w:val="385623" w:themeColor="accent6" w:themeShade="80"/>
-          <w:sz w:val="18"/>
-          <w:szCs w:val="18"/>
-        </w:rPr>
-        <w:t xml:space="preserve"> </w:t>
-      </w:r>
-      <w:r>
-        <w:rPr>
-          <w:rFonts w:ascii="Courier New" w:hAnsi="Courier New" w:cs="Courier New"/>
-          <w:b/>
-          <w:color w:val="385623" w:themeColor="accent6" w:themeShade="80"/>
-          <w:sz w:val="18"/>
-          <w:szCs w:val="18"/>
-        </w:rPr>
-        <w:t>LIGHT</w:t>
-      </w:r>
-      <w:r>
-        <w:rPr>
-          <w:rFonts w:ascii="Arial" w:hAnsi="Arial" w:cs="Arial"/>
-          <w:sz w:val="18"/>
-          <w:szCs w:val="18"/>
-        </w:rPr>
-        <w:t>,</w:t>
-      </w:r>
-      <w:r>
-        <w:rPr>
-          <w:rFonts w:ascii="Courier New" w:hAnsi="Courier New" w:cs="Courier New"/>
-          <w:b/>
-          <w:color w:val="385623" w:themeColor="accent6" w:themeShade="80"/>
-          <w:sz w:val="18"/>
-          <w:szCs w:val="18"/>
-        </w:rPr>
-        <w:t xml:space="preserve"> </w:t>
-      </w:r>
-      <w:r>
-        <w:rPr>
-          <w:rFonts w:ascii="Courier New" w:hAnsi="Courier New" w:cs="Courier New"/>
-          <w:b/>
-          <w:color w:val="385623" w:themeColor="accent6" w:themeShade="80"/>
-          <w:sz w:val="18"/>
-          <w:szCs w:val="18"/>
-        </w:rPr>
-        <w:t>HEAVY</w:t>
-      </w:r>
-      <w:r>
-        <w:rPr>
-          <w:rFonts w:ascii="Arial" w:hAnsi="Arial" w:cs="Arial"/>
-          <w:sz w:val="18"/>
-          <w:szCs w:val="18"/>
-        </w:rPr>
-        <w:t>.</w:t>
+        <w:t>value</w:t>
+      </w:r>
+      <w:r>
+        <w:rPr>
+          <w:rFonts w:ascii="Arial" w:hAnsi="Arial" w:cs="Arial"/>
+          <w:sz w:val="18"/>
+          <w:szCs w:val="18"/>
+        </w:rPr>
+        <w:t>. If the actor does not exist, do nothing.</w:t>
       </w:r>
     </w:p>
     <w:p>
@@ -26563,7 +26468,7 @@
           <w:sz w:val="18"/>
           <w:szCs w:val="18"/>
         </w:rPr>
-        <w:t>void</w:t>
+        <w:t>float</w:t>
       </w:r>
       <w:r>
         <w:rPr>
@@ -26603,7 +26508,7 @@
           <w:sz w:val="18"/>
           <w:szCs w:val="18"/>
         </w:rPr>
-        <w:t>SetArmor</w:t>
+        <w:t>GetArmor</w:t>
       </w:r>
       <w:r>
         <w:rPr>
@@ -26673,37 +26578,7 @@
           <w:sz w:val="18"/>
           <w:szCs w:val="18"/>
         </w:rPr>
-        <w:t xml:space="preserve">damageType, </w:t>
-      </w:r>
-      <w:r>
-        <w:rPr>
-          <w:rFonts w:ascii="Courier New" w:hAnsi="Courier New" w:cs="Courier New"/>
-          <w:b/>
-          <w:color w:val="2B91AF"/>
-          <w:sz w:val="18"/>
-          <w:szCs w:val="18"/>
-        </w:rPr>
-        <w:t>float</w:t>
-      </w:r>
-      <w:r>
-        <w:rPr>
-          <w:rFonts w:ascii="Courier New" w:hAnsi="Courier New" w:cs="Courier New"/>
-          <w:b/>
-          <w:color w:val="000000"/>
-          <w:sz w:val="18"/>
-          <w:szCs w:val="18"/>
-        </w:rPr>
-        <w:t xml:space="preserve"> </w:t>
-      </w:r>
-      <w:r>
-        <w:rPr>
-          <w:rFonts w:ascii="Courier New" w:hAnsi="Courier New" w:cs="Courier New"/>
-          <w:b/>
-          <w:color w:val="000000"/>
-          <w:sz w:val="18"/>
-          <w:szCs w:val="18"/>
-        </w:rPr>
-        <w:t>value</w:t>
+        <w:t>damageType</w:t>
       </w:r>
       <w:r>
         <w:rPr>
@@ -26730,7 +26605,7 @@
           <w:sz w:val="18"/>
           <w:szCs w:val="18"/>
         </w:rPr>
-        <w:t xml:space="preserve">Sets the damage multiplier on the </w:t>
+        <w:t xml:space="preserve">Returns the damage multiplier on the </w:t>
       </w:r>
       <w:r>
         <w:rPr>
@@ -26776,33 +26651,25 @@
           <w:sz w:val="18"/>
           <w:szCs w:val="18"/>
         </w:rPr>
-        <w:t xml:space="preserve"> </w:t>
-      </w:r>
-      <w:r>
-        <w:rPr>
-          <w:rFonts w:ascii="Arial" w:hAnsi="Arial" w:cs="Arial"/>
-          <w:sz w:val="18"/>
-          <w:szCs w:val="18"/>
-        </w:rPr>
-        <w:t xml:space="preserve">to this </w:t>
-      </w:r>
-      <w:r>
-        <w:rPr>
-          <w:rFonts w:ascii="Courier New" w:hAnsi="Courier New" w:cs="Courier New"/>
-          <w:b/>
-          <w:color w:val="7030A0"/>
-          <w:sz w:val="18"/>
-          <w:szCs w:val="18"/>
-        </w:rPr>
-        <w:t>value</w:t>
-      </w:r>
-      <w:r>
-        <w:rPr>
-          <w:rFonts w:ascii="Arial" w:hAnsi="Arial" w:cs="Arial"/>
-          <w:sz w:val="18"/>
-          <w:szCs w:val="18"/>
-        </w:rPr>
-        <w:t>. If the actor does not exist, do nothing.</w:t>
+        <w:t xml:space="preserve">. If the actor does not exist, return </w:t>
+      </w:r>
+      <w:r>
+        <w:rPr>
+          <w:rFonts w:ascii="Courier New" w:hAnsi="Courier New" w:cs="Courier New"/>
+          <w:b/>
+          <w:color w:val="385623" w:themeColor="accent6" w:themeShade="80"/>
+          <w:sz w:val="18"/>
+          <w:szCs w:val="18"/>
+        </w:rPr>
+        <w:t>0</w:t>
+      </w:r>
+      <w:r>
+        <w:rPr>
+          <w:rFonts w:ascii="Arial" w:hAnsi="Arial" w:cs="Arial"/>
+          <w:sz w:val="18"/>
+          <w:szCs w:val="18"/>
+        </w:rPr>
+        <w:t>.</w:t>
       </w:r>
     </w:p>
     <w:p>
@@ -27001,7 +26868,7 @@
           <w:sz w:val="18"/>
           <w:szCs w:val="18"/>
         </w:rPr>
-        <w:t>SetArmorAll</w:t>
+        <w:t>SetArmor</w:t>
       </w:r>
       <w:r>
         <w:rPr>
@@ -27051,6 +26918,36 @@
           <w:sz w:val="18"/>
           <w:szCs w:val="18"/>
         </w:rPr>
+        <w:t>string</w:t>
+      </w:r>
+      <w:r>
+        <w:rPr>
+          <w:rFonts w:ascii="Courier New" w:hAnsi="Courier New" w:cs="Courier New"/>
+          <w:b/>
+          <w:color w:val="000000"/>
+          <w:sz w:val="18"/>
+          <w:szCs w:val="18"/>
+        </w:rPr>
+        <w:t xml:space="preserve"> </w:t>
+      </w:r>
+      <w:r>
+        <w:rPr>
+          <w:rFonts w:ascii="Courier New" w:hAnsi="Courier New" w:cs="Courier New"/>
+          <w:b/>
+          <w:color w:val="000000"/>
+          <w:sz w:val="18"/>
+          <w:szCs w:val="18"/>
+        </w:rPr>
+        <w:t xml:space="preserve">damageType, </w:t>
+      </w:r>
+      <w:r>
+        <w:rPr>
+          <w:rFonts w:ascii="Courier New" w:hAnsi="Courier New" w:cs="Courier New"/>
+          <w:b/>
+          <w:color w:val="2B91AF"/>
+          <w:sz w:val="18"/>
+          <w:szCs w:val="18"/>
+        </w:rPr>
         <w:t>float</w:t>
       </w:r>
       <w:r>
@@ -27098,7 +26995,7 @@
           <w:sz w:val="18"/>
           <w:szCs w:val="18"/>
         </w:rPr>
-        <w:t xml:space="preserve">Sets the damage multiplier on all damage types to the actor with this </w:t>
+        <w:t xml:space="preserve">Sets the damage multiplier on the </w:t>
       </w:r>
       <w:r>
         <w:rPr>
@@ -27108,6 +27005,24 @@
           <w:sz w:val="18"/>
           <w:szCs w:val="18"/>
         </w:rPr>
+        <w:t>damageType</w:t>
+      </w:r>
+      <w:r>
+        <w:rPr>
+          <w:rFonts w:ascii="Arial" w:hAnsi="Arial" w:cs="Arial"/>
+          <w:sz w:val="18"/>
+          <w:szCs w:val="18"/>
+        </w:rPr>
+        <w:t xml:space="preserve"> to the actor with this </w:t>
+      </w:r>
+      <w:r>
+        <w:rPr>
+          <w:rFonts w:ascii="Courier New" w:hAnsi="Courier New" w:cs="Courier New"/>
+          <w:b/>
+          <w:color w:val="7030A0"/>
+          <w:sz w:val="18"/>
+          <w:szCs w:val="18"/>
+        </w:rPr>
         <w:t>actor</w:t>
       </w:r>
       <w:r>
@@ -27153,6 +27068,133 @@
           <w:szCs w:val="18"/>
         </w:rPr>
         <w:t>. If the actor does not exist, do nothing.</w:t>
+      </w:r>
+    </w:p>
+    <w:p>
+      <w:pPr>
+        <w:rPr>
+          <w:rFonts w:ascii="Arial" w:hAnsi="Arial" w:cs="Arial"/>
+          <w:sz w:val="18"/>
+          <w:szCs w:val="18"/>
+        </w:rPr>
+      </w:pPr>
+      <w:r>
+        <w:rPr>
+          <w:rFonts w:ascii="Arial" w:hAnsi="Arial" w:cs="Arial"/>
+          <w:sz w:val="18"/>
+          <w:szCs w:val="18"/>
+        </w:rPr>
+        <w:t xml:space="preserve">As of version 0.1, the accepted </w:t>
+      </w:r>
+      <w:r>
+        <w:rPr>
+          <w:rFonts w:ascii="Courier New" w:hAnsi="Courier New" w:cs="Courier New"/>
+          <w:b/>
+          <w:color w:val="7030A0"/>
+          <w:sz w:val="18"/>
+          <w:szCs w:val="18"/>
+        </w:rPr>
+        <w:t>damageType</w:t>
+      </w:r>
+      <w:r>
+        <w:rPr>
+          <w:rFonts w:ascii="Arial" w:hAnsi="Arial" w:cs="Arial"/>
+          <w:sz w:val="18"/>
+          <w:szCs w:val="18"/>
+        </w:rPr>
+        <w:t xml:space="preserve"> values are: </w:t>
+      </w:r>
+      <w:r>
+        <w:rPr>
+          <w:rFonts w:ascii="Courier New" w:hAnsi="Courier New" w:cs="Courier New"/>
+          <w:b/>
+          <w:color w:val="385623" w:themeColor="accent6" w:themeShade="80"/>
+          <w:sz w:val="18"/>
+          <w:szCs w:val="18"/>
+        </w:rPr>
+        <w:t>COLLISION</w:t>
+      </w:r>
+      <w:r>
+        <w:rPr>
+          <w:rFonts w:ascii="Arial" w:hAnsi="Arial" w:cs="Arial"/>
+          <w:sz w:val="18"/>
+          <w:szCs w:val="18"/>
+        </w:rPr>
+        <w:t xml:space="preserve">, </w:t>
+      </w:r>
+      <w:r>
+        <w:rPr>
+          <w:rFonts w:ascii="Courier New" w:hAnsi="Courier New" w:cs="Courier New"/>
+          <w:b/>
+          <w:color w:val="385623" w:themeColor="accent6" w:themeShade="80"/>
+          <w:sz w:val="18"/>
+          <w:szCs w:val="18"/>
+        </w:rPr>
+        <w:t>LASER</w:t>
+      </w:r>
+      <w:r>
+        <w:rPr>
+          <w:rFonts w:ascii="Arial" w:hAnsi="Arial" w:cs="Arial"/>
+          <w:sz w:val="18"/>
+          <w:szCs w:val="18"/>
+        </w:rPr>
+        <w:t>,</w:t>
+      </w:r>
+      <w:r>
+        <w:rPr>
+          <w:rFonts w:ascii="Courier New" w:hAnsi="Courier New" w:cs="Courier New"/>
+          <w:b/>
+          <w:color w:val="385623" w:themeColor="accent6" w:themeShade="80"/>
+          <w:sz w:val="18"/>
+          <w:szCs w:val="18"/>
+        </w:rPr>
+        <w:t xml:space="preserve"> </w:t>
+      </w:r>
+      <w:r>
+        <w:rPr>
+          <w:rFonts w:ascii="Courier New" w:hAnsi="Courier New" w:cs="Courier New"/>
+          <w:b/>
+          <w:color w:val="385623" w:themeColor="accent6" w:themeShade="80"/>
+          <w:sz w:val="18"/>
+          <w:szCs w:val="18"/>
+        </w:rPr>
+        <w:t>LIGHT</w:t>
+      </w:r>
+      <w:r>
+        <w:rPr>
+          <w:rFonts w:ascii="Arial" w:hAnsi="Arial" w:cs="Arial"/>
+          <w:sz w:val="18"/>
+          <w:szCs w:val="18"/>
+        </w:rPr>
+        <w:t>,</w:t>
+      </w:r>
+      <w:r>
+        <w:rPr>
+          <w:rFonts w:ascii="Courier New" w:hAnsi="Courier New" w:cs="Courier New"/>
+          <w:b/>
+          <w:color w:val="385623" w:themeColor="accent6" w:themeShade="80"/>
+          <w:sz w:val="18"/>
+          <w:szCs w:val="18"/>
+        </w:rPr>
+        <w:t xml:space="preserve"> </w:t>
+      </w:r>
+      <w:r>
+        <w:rPr>
+          <w:rFonts w:ascii="Courier New" w:hAnsi="Courier New" w:cs="Courier New"/>
+          <w:b/>
+          <w:color w:val="385623" w:themeColor="accent6" w:themeShade="80"/>
+          <w:sz w:val="18"/>
+          <w:szCs w:val="18"/>
+        </w:rPr>
+        <w:t>HEAVY</w:t>
+      </w:r>
+      <w:r>
+        <w:rPr>
+          <w:rFonts w:ascii="Arial" w:hAnsi="Arial" w:cs="Arial"/>
+          <w:sz w:val="18"/>
+          <w:szCs w:val="18"/>
+        </w:rPr>
+        <w:t>.</w:t>
       </w:r>
     </w:p>
     <w:p>
@@ -27184,6 +27226,241 @@
           <w:sz w:val="18"/>
           <w:szCs w:val="18"/>
         </w:rPr>
+        <w:t>void</w:t>
+      </w:r>
+      <w:r>
+        <w:rPr>
+          <w:rFonts w:ascii="Courier New" w:hAnsi="Courier New" w:cs="Courier New"/>
+          <w:b/>
+          <w:color w:val="000000"/>
+          <w:sz w:val="18"/>
+          <w:szCs w:val="18"/>
+        </w:rPr>
+        <w:t xml:space="preserve"> </w:t>
+      </w:r>
+      <w:r>
+        <w:rPr>
+          <w:rFonts w:ascii="Courier New" w:hAnsi="Courier New" w:cs="Courier New"/>
+          <w:b/>
+          <w:color w:val="A31515"/>
+          <w:sz w:val="18"/>
+          <w:szCs w:val="18"/>
+        </w:rPr>
+        <w:t>Actor</w:t>
+      </w:r>
+      <w:r>
+        <w:rPr>
+          <w:rFonts w:ascii="Courier New" w:hAnsi="Courier New" w:cs="Courier New"/>
+          <w:b/>
+          <w:color w:val="A31515"/>
+          <w:sz w:val="18"/>
+          <w:szCs w:val="18"/>
+        </w:rPr>
+        <w:t>.</w:t>
+      </w:r>
+      <w:r>
+        <w:rPr>
+          <w:rFonts w:ascii="Courier New" w:hAnsi="Courier New" w:cs="Courier New"/>
+          <w:b/>
+          <w:color w:val="A31515"/>
+          <w:sz w:val="18"/>
+          <w:szCs w:val="18"/>
+        </w:rPr>
+        <w:t>SetArmorAll</w:t>
+      </w:r>
+      <w:r>
+        <w:rPr>
+          <w:rFonts w:ascii="Courier New" w:hAnsi="Courier New" w:cs="Courier New"/>
+          <w:b/>
+          <w:color w:val="000000"/>
+          <w:sz w:val="18"/>
+          <w:szCs w:val="18"/>
+        </w:rPr>
+        <w:t>(</w:t>
+      </w:r>
+      <w:r>
+        <w:rPr>
+          <w:rFonts w:ascii="Courier New" w:hAnsi="Courier New" w:cs="Courier New"/>
+          <w:b/>
+          <w:color w:val="2B91AF"/>
+          <w:sz w:val="18"/>
+          <w:szCs w:val="18"/>
+        </w:rPr>
+        <w:t>int</w:t>
+      </w:r>
+      <w:r>
+        <w:rPr>
+          <w:rFonts w:ascii="Courier New" w:hAnsi="Courier New" w:cs="Courier New"/>
+          <w:b/>
+          <w:color w:val="000000"/>
+          <w:sz w:val="18"/>
+          <w:szCs w:val="18"/>
+        </w:rPr>
+        <w:t xml:space="preserve"> actor</w:t>
+      </w:r>
+      <w:r>
+        <w:rPr>
+          <w:rFonts w:ascii="Courier New" w:hAnsi="Courier New" w:cs="Courier New"/>
+          <w:b/>
+          <w:color w:val="000000"/>
+          <w:sz w:val="18"/>
+          <w:szCs w:val="18"/>
+        </w:rPr>
+        <w:t xml:space="preserve">ID, </w:t>
+      </w:r>
+      <w:r>
+        <w:rPr>
+          <w:rFonts w:ascii="Courier New" w:hAnsi="Courier New" w:cs="Courier New"/>
+          <w:b/>
+          <w:color w:val="2B91AF"/>
+          <w:sz w:val="18"/>
+          <w:szCs w:val="18"/>
+        </w:rPr>
+        <w:t>float</w:t>
+      </w:r>
+      <w:r>
+        <w:rPr>
+          <w:rFonts w:ascii="Courier New" w:hAnsi="Courier New" w:cs="Courier New"/>
+          <w:b/>
+          <w:color w:val="000000"/>
+          <w:sz w:val="18"/>
+          <w:szCs w:val="18"/>
+        </w:rPr>
+        <w:t xml:space="preserve"> </w:t>
+      </w:r>
+      <w:r>
+        <w:rPr>
+          <w:rFonts w:ascii="Courier New" w:hAnsi="Courier New" w:cs="Courier New"/>
+          <w:b/>
+          <w:color w:val="000000"/>
+          <w:sz w:val="18"/>
+          <w:szCs w:val="18"/>
+        </w:rPr>
+        <w:t>value</w:t>
+      </w:r>
+      <w:r>
+        <w:rPr>
+          <w:rFonts w:ascii="Courier New" w:hAnsi="Courier New" w:cs="Courier New"/>
+          <w:b/>
+          <w:color w:val="000000"/>
+          <w:sz w:val="18"/>
+          <w:szCs w:val="18"/>
+        </w:rPr>
+        <w:t>)</w:t>
+      </w:r>
+    </w:p>
+    <w:p>
+      <w:pPr>
+        <w:rPr>
+          <w:rFonts w:ascii="Arial" w:hAnsi="Arial" w:cs="Arial"/>
+          <w:sz w:val="18"/>
+          <w:szCs w:val="18"/>
+        </w:rPr>
+      </w:pPr>
+      <w:r>
+        <w:rPr>
+          <w:rFonts w:ascii="Arial" w:hAnsi="Arial" w:cs="Arial"/>
+          <w:sz w:val="18"/>
+          <w:szCs w:val="18"/>
+        </w:rPr>
+        <w:t xml:space="preserve">Sets the damage multiplier on all damage types to the actor with this </w:t>
+      </w:r>
+      <w:r>
+        <w:rPr>
+          <w:rFonts w:ascii="Courier New" w:hAnsi="Courier New" w:cs="Courier New"/>
+          <w:b/>
+          <w:color w:val="7030A0"/>
+          <w:sz w:val="18"/>
+          <w:szCs w:val="18"/>
+        </w:rPr>
+        <w:t>actor</w:t>
+      </w:r>
+      <w:r>
+        <w:rPr>
+          <w:rFonts w:ascii="Courier New" w:hAnsi="Courier New" w:cs="Courier New"/>
+          <w:b/>
+          <w:color w:val="7030A0"/>
+          <w:sz w:val="18"/>
+          <w:szCs w:val="18"/>
+        </w:rPr>
+        <w:t>ID</w:t>
+      </w:r>
+      <w:r>
+        <w:rPr>
+          <w:rFonts w:ascii="Arial" w:hAnsi="Arial" w:cs="Arial"/>
+          <w:sz w:val="18"/>
+          <w:szCs w:val="18"/>
+        </w:rPr>
+        <w:t xml:space="preserve"> </w:t>
+      </w:r>
+      <w:r>
+        <w:rPr>
+          <w:rFonts w:ascii="Arial" w:hAnsi="Arial" w:cs="Arial"/>
+          <w:sz w:val="18"/>
+          <w:szCs w:val="18"/>
+        </w:rPr>
+        <w:t xml:space="preserve">to this </w:t>
+      </w:r>
+      <w:r>
+        <w:rPr>
+          <w:rFonts w:ascii="Courier New" w:hAnsi="Courier New" w:cs="Courier New"/>
+          <w:b/>
+          <w:color w:val="7030A0"/>
+          <w:sz w:val="18"/>
+          <w:szCs w:val="18"/>
+        </w:rPr>
+        <w:t>value</w:t>
+      </w:r>
+      <w:r>
+        <w:rPr>
+          <w:rFonts w:ascii="Arial" w:hAnsi="Arial" w:cs="Arial"/>
+          <w:sz w:val="18"/>
+          <w:szCs w:val="18"/>
+        </w:rPr>
+        <w:t>. If the actor does not exist, do nothing.</w:t>
+      </w:r>
+    </w:p>
+    <w:p>
+      <w:pPr>
+        <w:pBdr>
+          <w:bottom w:val="single" w:sz="6" w:space="1" w:color="auto"/>
+        </w:pBdr>
+        <w:rPr>
+          <w:rFonts w:ascii="Arial" w:hAnsi="Arial" w:cs="Arial"/>
+          <w:sz w:val="18"/>
+          <w:szCs w:val="18"/>
+        </w:rPr>
+      </w:pPr>
+    </w:p>
+    <w:p>
+      <w:pPr>
+        <w:rPr>
+          <w:rFonts w:ascii="Courier New" w:hAnsi="Courier New" w:cs="Courier New"/>
+          <w:b/>
+          <w:color w:val="2B91AF"/>
+          <w:sz w:val="18"/>
+          <w:szCs w:val="18"/>
+        </w:rPr>
+      </w:pPr>
+    </w:p>
+    <w:p>
+      <w:pPr>
+        <w:rPr>
+          <w:rFonts w:ascii="Courier New" w:hAnsi="Courier New" w:cs="Courier New"/>
+          <w:b/>
+          <w:sz w:val="18"/>
+          <w:szCs w:val="18"/>
+        </w:rPr>
+      </w:pPr>
+      <w:r>
+        <w:rPr>
+          <w:rFonts w:ascii="Courier New" w:hAnsi="Courier New" w:cs="Courier New"/>
+          <w:b/>
+          <w:color w:val="2B91AF"/>
+          <w:sz w:val="18"/>
+          <w:szCs w:val="18"/>
+        </w:rPr>
+        <w:lastRenderedPageBreak/>
         <w:t>void</w:t>
       </w:r>
       <w:r>
@@ -27755,7 +28032,6 @@
                 <w:sz w:val="18"/>
                 <w:szCs w:val="18"/>
               </w:rPr>
-              <w:lastRenderedPageBreak/>
               <w:t>Property</w:t>
             </w:r>
           </w:p>
@@ -29090,6 +29366,7 @@
                 <w:sz w:val="19"/>
                 <w:szCs w:val="19"/>
               </w:rPr>
+              <w:lastRenderedPageBreak/>
               <w:t>Health.HP</w:t>
             </w:r>
           </w:p>
@@ -30101,7 +30378,6 @@
                 <w:sz w:val="19"/>
                 <w:szCs w:val="19"/>
               </w:rPr>
-              <w:lastRenderedPageBreak/>
               <w:t>Transform.Direction</w:t>
             </w:r>
           </w:p>
@@ -31530,7 +31806,6 @@
                 <w:sz w:val="19"/>
                 <w:szCs w:val="19"/>
               </w:rPr>
-              <w:lastRenderedPageBreak/>
               <w:t xml:space="preserve">    MUNITION,</w:t>
             </w:r>
           </w:p>
@@ -31787,7 +32062,6 @@
                 <w:sz w:val="19"/>
                 <w:szCs w:val="19"/>
               </w:rPr>
-              <w:lastRenderedPageBreak/>
               <w:t>“selfdestruct”</w:t>
             </w:r>
           </w:p>
@@ -32387,6 +32661,7 @@
                 <w:sz w:val="19"/>
                 <w:szCs w:val="19"/>
               </w:rPr>
+              <w:lastRenderedPageBreak/>
               <w:t>“</w:t>
             </w:r>
             <w:r>
@@ -34497,7 +34772,6 @@
                 <w:sz w:val="18"/>
                 <w:szCs w:val="18"/>
               </w:rPr>
-              <w:lastRenderedPageBreak/>
               <w:t>#</w:t>
             </w:r>
             <w:r>
@@ -34589,7 +34863,6 @@
                 <w:sz w:val="18"/>
                 <w:szCs w:val="18"/>
               </w:rPr>
-              <w:lastRenderedPageBreak/>
               <w:t xml:space="preserve">The actor will follow an actor of this </w:t>
             </w:r>
             <w:r>
@@ -34618,7 +34891,6 @@
                 <w:sz w:val="18"/>
                 <w:szCs w:val="18"/>
               </w:rPr>
-              <w:lastRenderedPageBreak/>
               <w:t>follow_distance</w:t>
             </w:r>
             <w:r>
@@ -34785,7 +35057,6 @@
                 <w:sz w:val="19"/>
                 <w:szCs w:val="19"/>
               </w:rPr>
-              <w:lastRenderedPageBreak/>
               <w:t>“setgamestateb”</w:t>
             </w:r>
           </w:p>
@@ -36613,7 +36884,6 @@
           <w:sz w:val="18"/>
           <w:szCs w:val="18"/>
         </w:rPr>
-        <w:lastRenderedPageBreak/>
         <w:t xml:space="preserve">If defined, </w:t>
       </w:r>
       <w:r>
@@ -38060,7 +38330,6 @@
           <w:sz w:val="18"/>
           <w:szCs w:val="18"/>
         </w:rPr>
-        <w:lastRenderedPageBreak/>
         <w:t xml:space="preserve">Queues a script by this </w:t>
       </w:r>
       <w:r>
@@ -41244,7 +41513,6 @@
           <w:sz w:val="18"/>
           <w:szCs w:val="18"/>
         </w:rPr>
-        <w:lastRenderedPageBreak/>
         <w:t>If the faction does not exist, a runtime error will be thrown:</w:t>
       </w:r>
     </w:p>
@@ -43029,7 +43297,6 @@
           <w:sz w:val="18"/>
           <w:szCs w:val="18"/>
         </w:rPr>
-        <w:lastRenderedPageBreak/>
         <w:t>If the faction does not exist, a runtime error will be thrown:</w:t>
       </w:r>
     </w:p>
@@ -44748,7 +45015,6 @@
           <w:sz w:val="18"/>
           <w:szCs w:val="18"/>
         </w:rPr>
-        <w:lastRenderedPageBreak/>
         <w:br w:type="page"/>
       </w:r>
     </w:p>
@@ -47063,6 +47329,7 @@
     </w:p>
     <w:p>
       <w:pPr>
+        <w:spacing w:before="200" w:after="200"/>
         <w:rPr>
           <w:rFonts w:ascii="Arial" w:hAnsi="Arial" w:cs="Arial"/>
           <w:b/>
@@ -47097,7 +47364,7 @@
           <w:szCs w:val="18"/>
         </w:rPr>
         <w:lastRenderedPageBreak/>
-        <w:t>Miscellaneous</w:t>
+        <w:t>Math</w:t>
       </w:r>
     </w:p>
     <w:p>
@@ -47116,7 +47383,7 @@
           <w:sz w:val="18"/>
           <w:szCs w:val="18"/>
         </w:rPr>
-        <w:t>bool</w:t>
+        <w:t>float</w:t>
       </w:r>
       <w:r>
         <w:rPr>
@@ -47136,7 +47403,7 @@
           <w:sz w:val="18"/>
           <w:szCs w:val="18"/>
         </w:rPr>
-        <w:t>IsNull</w:t>
+        <w:t>GetDistance</w:t>
       </w:r>
       <w:r>
         <w:rPr>
@@ -47156,17 +47423,37 @@
           <w:sz w:val="18"/>
           <w:szCs w:val="18"/>
         </w:rPr>
-        <w:t xml:space="preserve">var </w:t>
-      </w:r>
-      <w:r>
-        <w:rPr>
-          <w:rFonts w:ascii="Courier New" w:hAnsi="Courier New" w:cs="Courier New"/>
-          <w:b/>
-          <w:color w:val="000000"/>
-          <w:sz w:val="18"/>
-          <w:szCs w:val="18"/>
-        </w:rPr>
-        <w:t>value</w:t>
+        <w:t xml:space="preserve">float3 </w:t>
+      </w:r>
+      <w:r>
+        <w:rPr>
+          <w:rFonts w:ascii="Courier New" w:hAnsi="Courier New" w:cs="Courier New"/>
+          <w:b/>
+          <w:color w:val="000000"/>
+          <w:sz w:val="18"/>
+          <w:szCs w:val="18"/>
+        </w:rPr>
+        <w:t xml:space="preserve">point1, </w:t>
+      </w:r>
+      <w:r>
+        <w:rPr>
+          <w:rFonts w:ascii="Courier New" w:hAnsi="Courier New" w:cs="Courier New"/>
+          <w:b/>
+          <w:color w:val="2B91AF"/>
+          <w:sz w:val="18"/>
+          <w:szCs w:val="18"/>
+        </w:rPr>
+        <w:t xml:space="preserve">float3 </w:t>
+      </w:r>
+      <w:r>
+        <w:rPr>
+          <w:rFonts w:ascii="Courier New" w:hAnsi="Courier New" w:cs="Courier New"/>
+          <w:b/>
+          <w:color w:val="000000"/>
+          <w:sz w:val="18"/>
+          <w:szCs w:val="18"/>
+        </w:rPr>
+        <w:t>point2</w:t>
       </w:r>
       <w:r>
         <w:rPr>
@@ -47196,99 +47483,43 @@
           <w:sz w:val="18"/>
           <w:szCs w:val="18"/>
         </w:rPr>
-        <w:t xml:space="preserve">Returns </w:t>
-      </w:r>
-      <w:r>
-        <w:rPr>
-          <w:rFonts w:ascii="Courier New" w:hAnsi="Courier New" w:cs="Courier New"/>
-          <w:b/>
-          <w:color w:val="385623" w:themeColor="accent6" w:themeShade="80"/>
-          <w:sz w:val="18"/>
-          <w:szCs w:val="18"/>
-        </w:rPr>
-        <w:t>true</w:t>
-      </w:r>
-      <w:r>
-        <w:rPr>
-          <w:rFonts w:ascii="Arial" w:hAnsi="Arial" w:cs="Arial"/>
-          <w:sz w:val="18"/>
-          <w:szCs w:val="18"/>
-        </w:rPr>
-        <w:t xml:space="preserve"> if the value is a </w:t>
-      </w:r>
-      <w:r>
-        <w:rPr>
-          <w:rFonts w:ascii="Courier New" w:hAnsi="Courier New" w:cs="Courier New"/>
-          <w:b/>
-          <w:color w:val="385623" w:themeColor="accent6" w:themeShade="80"/>
-          <w:sz w:val="18"/>
-          <w:szCs w:val="18"/>
-        </w:rPr>
-        <w:t>null</w:t>
-      </w:r>
-      <w:r>
-        <w:rPr>
-          <w:rFonts w:ascii="Courier New" w:hAnsi="Courier New" w:cs="Courier New"/>
-          <w:b/>
-          <w:color w:val="000000"/>
-          <w:sz w:val="18"/>
-          <w:szCs w:val="18"/>
-        </w:rPr>
-        <w:t xml:space="preserve"> </w:t>
-      </w:r>
-      <w:r>
-        <w:rPr>
-          <w:rFonts w:ascii="Arial" w:hAnsi="Arial" w:cs="Arial"/>
-          <w:sz w:val="18"/>
-          <w:szCs w:val="18"/>
-        </w:rPr>
-        <w:t>value. (</w:t>
-      </w:r>
-      <w:r>
-        <w:rPr>
-          <w:rFonts w:ascii="Courier New" w:hAnsi="Courier New" w:cs="Courier New"/>
-          <w:b/>
-          <w:color w:val="385623" w:themeColor="accent6" w:themeShade="80"/>
-          <w:sz w:val="18"/>
-          <w:szCs w:val="18"/>
-        </w:rPr>
-        <w:t>null</w:t>
-      </w:r>
-      <w:r>
-        <w:rPr>
-          <w:rFonts w:ascii="Arial" w:hAnsi="Arial" w:cs="Arial"/>
-          <w:sz w:val="18"/>
-          <w:szCs w:val="18"/>
-        </w:rPr>
-        <w:t xml:space="preserve"> is returned by </w:t>
-      </w:r>
-      <w:r>
-        <w:rPr>
-          <w:rFonts w:ascii="Courier New" w:hAnsi="Courier New" w:cs="Courier New"/>
-          <w:b/>
-          <w:color w:val="2B91AF"/>
-          <w:sz w:val="18"/>
-          <w:szCs w:val="18"/>
-        </w:rPr>
-        <w:t>void</w:t>
-      </w:r>
-      <w:r>
-        <w:rPr>
-          <w:rFonts w:ascii="Courier New" w:hAnsi="Courier New" w:cs="Courier New"/>
-          <w:b/>
-          <w:color w:val="000000"/>
-          <w:sz w:val="18"/>
-          <w:szCs w:val="18"/>
-        </w:rPr>
-        <w:t xml:space="preserve"> </w:t>
-      </w:r>
-      <w:r>
-        <w:rPr>
-          <w:rFonts w:ascii="Arial" w:hAnsi="Arial" w:cs="Arial"/>
-          <w:sz w:val="18"/>
-          <w:szCs w:val="18"/>
-        </w:rPr>
-        <w:t>functions, or if a variable has not been assigned any value)</w:t>
+        <w:t xml:space="preserve">Returns the distance between </w:t>
+      </w:r>
+      <w:r>
+        <w:rPr>
+          <w:rFonts w:ascii="Courier New" w:hAnsi="Courier New" w:cs="Courier New"/>
+          <w:b/>
+          <w:color w:val="7030A0"/>
+          <w:sz w:val="18"/>
+          <w:szCs w:val="18"/>
+        </w:rPr>
+        <w:t>point1</w:t>
+      </w:r>
+      <w:r>
+        <w:rPr>
+          <w:rFonts w:ascii="Arial" w:hAnsi="Arial" w:cs="Arial"/>
+          <w:sz w:val="18"/>
+          <w:szCs w:val="18"/>
+        </w:rPr>
+        <w:t xml:space="preserve"> and </w:t>
+      </w:r>
+      <w:r>
+        <w:rPr>
+          <w:rFonts w:ascii="Courier New" w:hAnsi="Courier New" w:cs="Courier New"/>
+          <w:b/>
+          <w:color w:val="7030A0"/>
+          <w:sz w:val="18"/>
+          <w:szCs w:val="18"/>
+        </w:rPr>
+        <w:t>point2</w:t>
+      </w:r>
+      <w:r>
+        <w:rPr>
+          <w:rFonts w:ascii="Arial" w:hAnsi="Arial" w:cs="Arial"/>
+          <w:sz w:val="18"/>
+          <w:szCs w:val="18"/>
+        </w:rPr>
+        <w:t>.</w:t>
       </w:r>
     </w:p>
     <w:p>
@@ -47302,6 +47533,1064 @@
           <w:szCs w:val="18"/>
         </w:rPr>
       </w:pPr>
+    </w:p>
+    <w:p>
+      <w:pPr>
+        <w:rPr>
+          <w:rFonts w:ascii="Arial" w:hAnsi="Arial" w:cs="Arial"/>
+          <w:sz w:val="18"/>
+          <w:szCs w:val="18"/>
+        </w:rPr>
+      </w:pPr>
+      <w:r>
+        <w:rPr>
+          <w:rFonts w:ascii="Courier New" w:hAnsi="Courier New" w:cs="Courier New"/>
+          <w:b/>
+          <w:color w:val="2B91AF"/>
+          <w:sz w:val="18"/>
+          <w:szCs w:val="18"/>
+        </w:rPr>
+        <w:t>float</w:t>
+      </w:r>
+      <w:r>
+        <w:rPr>
+          <w:rFonts w:ascii="Courier New" w:hAnsi="Courier New" w:cs="Courier New"/>
+          <w:b/>
+          <w:color w:val="000000"/>
+          <w:sz w:val="18"/>
+          <w:szCs w:val="18"/>
+        </w:rPr>
+        <w:t xml:space="preserve"> </w:t>
+      </w:r>
+      <w:r>
+        <w:rPr>
+          <w:rFonts w:ascii="Courier New" w:hAnsi="Courier New" w:cs="Courier New"/>
+          <w:b/>
+          <w:color w:val="A31515"/>
+          <w:sz w:val="18"/>
+          <w:szCs w:val="18"/>
+        </w:rPr>
+        <w:t>Get</w:t>
+      </w:r>
+      <w:r>
+        <w:rPr>
+          <w:rFonts w:ascii="Courier New" w:hAnsi="Courier New" w:cs="Courier New"/>
+          <w:b/>
+          <w:color w:val="A31515"/>
+          <w:sz w:val="18"/>
+          <w:szCs w:val="18"/>
+        </w:rPr>
+        <w:t>Actor</w:t>
+      </w:r>
+      <w:r>
+        <w:rPr>
+          <w:rFonts w:ascii="Courier New" w:hAnsi="Courier New" w:cs="Courier New"/>
+          <w:b/>
+          <w:color w:val="A31515"/>
+          <w:sz w:val="18"/>
+          <w:szCs w:val="18"/>
+        </w:rPr>
+        <w:t>Distance</w:t>
+      </w:r>
+      <w:r>
+        <w:rPr>
+          <w:rFonts w:ascii="Courier New" w:hAnsi="Courier New" w:cs="Courier New"/>
+          <w:b/>
+          <w:color w:val="000000"/>
+          <w:sz w:val="18"/>
+          <w:szCs w:val="18"/>
+        </w:rPr>
+        <w:t>(</w:t>
+      </w:r>
+      <w:r>
+        <w:rPr>
+          <w:rFonts w:ascii="Courier New" w:hAnsi="Courier New" w:cs="Courier New"/>
+          <w:b/>
+          <w:color w:val="2B91AF"/>
+          <w:sz w:val="18"/>
+          <w:szCs w:val="18"/>
+        </w:rPr>
+        <w:t xml:space="preserve">int </w:t>
+      </w:r>
+      <w:r>
+        <w:rPr>
+          <w:rFonts w:ascii="Courier New" w:hAnsi="Courier New" w:cs="Courier New"/>
+          <w:b/>
+          <w:color w:val="000000"/>
+          <w:sz w:val="18"/>
+          <w:szCs w:val="18"/>
+        </w:rPr>
+        <w:t xml:space="preserve">actorID1, </w:t>
+      </w:r>
+      <w:r>
+        <w:rPr>
+          <w:rFonts w:ascii="Courier New" w:hAnsi="Courier New" w:cs="Courier New"/>
+          <w:b/>
+          <w:color w:val="2B91AF"/>
+          <w:sz w:val="18"/>
+          <w:szCs w:val="18"/>
+        </w:rPr>
+        <w:t xml:space="preserve">int </w:t>
+      </w:r>
+      <w:r>
+        <w:rPr>
+          <w:rFonts w:ascii="Courier New" w:hAnsi="Courier New" w:cs="Courier New"/>
+          <w:b/>
+          <w:color w:val="000000"/>
+          <w:sz w:val="18"/>
+          <w:szCs w:val="18"/>
+        </w:rPr>
+        <w:t>actorID2</w:t>
+      </w:r>
+      <w:r>
+        <w:rPr>
+          <w:rFonts w:ascii="Courier New" w:hAnsi="Courier New" w:cs="Courier New"/>
+          <w:b/>
+          <w:color w:val="000000"/>
+          <w:sz w:val="18"/>
+          <w:szCs w:val="18"/>
+        </w:rPr>
+        <w:t>)</w:t>
+      </w:r>
+      <w:r>
+        <w:rPr>
+          <w:rFonts w:ascii="Courier New" w:hAnsi="Courier New" w:cs="Courier New"/>
+          <w:b/>
+          <w:color w:val="000000"/>
+          <w:sz w:val="18"/>
+          <w:szCs w:val="18"/>
+        </w:rPr>
+        <w:br/>
+      </w:r>
+      <w:r>
+        <w:rPr>
+          <w:rFonts w:ascii="Courier New" w:hAnsi="Courier New" w:cs="Courier New"/>
+          <w:b/>
+          <w:color w:val="2B91AF"/>
+          <w:sz w:val="18"/>
+          <w:szCs w:val="18"/>
+        </w:rPr>
+        <w:t>float</w:t>
+      </w:r>
+      <w:r>
+        <w:rPr>
+          <w:rFonts w:ascii="Courier New" w:hAnsi="Courier New" w:cs="Courier New"/>
+          <w:b/>
+          <w:color w:val="000000"/>
+          <w:sz w:val="18"/>
+          <w:szCs w:val="18"/>
+        </w:rPr>
+        <w:t xml:space="preserve"> </w:t>
+      </w:r>
+      <w:r>
+        <w:rPr>
+          <w:rFonts w:ascii="Courier New" w:hAnsi="Courier New" w:cs="Courier New"/>
+          <w:b/>
+          <w:color w:val="A31515"/>
+          <w:sz w:val="18"/>
+          <w:szCs w:val="18"/>
+        </w:rPr>
+        <w:t>Get</w:t>
+      </w:r>
+      <w:r>
+        <w:rPr>
+          <w:rFonts w:ascii="Courier New" w:hAnsi="Courier New" w:cs="Courier New"/>
+          <w:b/>
+          <w:color w:val="A31515"/>
+          <w:sz w:val="18"/>
+          <w:szCs w:val="18"/>
+        </w:rPr>
+        <w:t>Actor</w:t>
+      </w:r>
+      <w:r>
+        <w:rPr>
+          <w:rFonts w:ascii="Courier New" w:hAnsi="Courier New" w:cs="Courier New"/>
+          <w:b/>
+          <w:color w:val="A31515"/>
+          <w:sz w:val="18"/>
+          <w:szCs w:val="18"/>
+        </w:rPr>
+        <w:t>Distance</w:t>
+      </w:r>
+      <w:r>
+        <w:rPr>
+          <w:rFonts w:ascii="Courier New" w:hAnsi="Courier New" w:cs="Courier New"/>
+          <w:b/>
+          <w:color w:val="000000"/>
+          <w:sz w:val="18"/>
+          <w:szCs w:val="18"/>
+        </w:rPr>
+        <w:t>(</w:t>
+      </w:r>
+      <w:r>
+        <w:rPr>
+          <w:rFonts w:ascii="Courier New" w:hAnsi="Courier New" w:cs="Courier New"/>
+          <w:b/>
+          <w:color w:val="2B91AF"/>
+          <w:sz w:val="18"/>
+          <w:szCs w:val="18"/>
+        </w:rPr>
+        <w:t xml:space="preserve">int </w:t>
+      </w:r>
+      <w:r>
+        <w:rPr>
+          <w:rFonts w:ascii="Courier New" w:hAnsi="Courier New" w:cs="Courier New"/>
+          <w:b/>
+          <w:color w:val="000000"/>
+          <w:sz w:val="18"/>
+          <w:szCs w:val="18"/>
+        </w:rPr>
+        <w:t xml:space="preserve">actorID1, </w:t>
+      </w:r>
+      <w:r>
+        <w:rPr>
+          <w:rFonts w:ascii="Courier New" w:hAnsi="Courier New" w:cs="Courier New"/>
+          <w:b/>
+          <w:color w:val="2B91AF"/>
+          <w:sz w:val="18"/>
+          <w:szCs w:val="18"/>
+        </w:rPr>
+        <w:t xml:space="preserve">int </w:t>
+      </w:r>
+      <w:r>
+        <w:rPr>
+          <w:rFonts w:ascii="Courier New" w:hAnsi="Courier New" w:cs="Courier New"/>
+          <w:b/>
+          <w:color w:val="000000"/>
+          <w:sz w:val="18"/>
+          <w:szCs w:val="18"/>
+        </w:rPr>
+        <w:t xml:space="preserve">actorID2, </w:t>
+      </w:r>
+      <w:r>
+        <w:rPr>
+          <w:rFonts w:ascii="Courier New" w:hAnsi="Courier New" w:cs="Courier New"/>
+          <w:b/>
+          <w:color w:val="2B91AF"/>
+          <w:sz w:val="18"/>
+          <w:szCs w:val="18"/>
+        </w:rPr>
+        <w:t xml:space="preserve">float </w:t>
+      </w:r>
+      <w:r>
+        <w:rPr>
+          <w:rFonts w:ascii="Courier New" w:hAnsi="Courier New" w:cs="Courier New"/>
+          <w:b/>
+          <w:color w:val="000000"/>
+          <w:sz w:val="18"/>
+          <w:szCs w:val="18"/>
+        </w:rPr>
+        <w:t>limit</w:t>
+      </w:r>
+      <w:r>
+        <w:rPr>
+          <w:rFonts w:ascii="Courier New" w:hAnsi="Courier New" w:cs="Courier New"/>
+          <w:b/>
+          <w:color w:val="000000"/>
+          <w:sz w:val="18"/>
+          <w:szCs w:val="18"/>
+        </w:rPr>
+        <w:t>)</w:t>
+      </w:r>
+    </w:p>
+    <w:p>
+      <w:pPr>
+        <w:pBdr>
+          <w:bottom w:val="single" w:sz="6" w:space="1" w:color="auto"/>
+        </w:pBdr>
+        <w:rPr>
+          <w:rFonts w:ascii="Arial" w:hAnsi="Arial" w:cs="Arial"/>
+          <w:sz w:val="18"/>
+          <w:szCs w:val="18"/>
+        </w:rPr>
+      </w:pPr>
+      <w:r>
+        <w:rPr>
+          <w:rFonts w:ascii="Arial" w:hAnsi="Arial" w:cs="Arial"/>
+          <w:sz w:val="18"/>
+          <w:szCs w:val="18"/>
+        </w:rPr>
+        <w:t xml:space="preserve">Returns the distance between two actors </w:t>
+      </w:r>
+      <w:r>
+        <w:rPr>
+          <w:rFonts w:ascii="Courier New" w:hAnsi="Courier New" w:cs="Courier New"/>
+          <w:b/>
+          <w:color w:val="7030A0"/>
+          <w:sz w:val="18"/>
+          <w:szCs w:val="18"/>
+        </w:rPr>
+        <w:t>actorID1</w:t>
+      </w:r>
+      <w:r>
+        <w:rPr>
+          <w:rFonts w:ascii="Courier New" w:hAnsi="Courier New" w:cs="Courier New"/>
+          <w:b/>
+          <w:color w:val="000000"/>
+          <w:sz w:val="18"/>
+          <w:szCs w:val="18"/>
+        </w:rPr>
+        <w:t xml:space="preserve"> </w:t>
+      </w:r>
+      <w:r>
+        <w:rPr>
+          <w:rFonts w:ascii="Arial" w:hAnsi="Arial" w:cs="Arial"/>
+          <w:sz w:val="18"/>
+          <w:szCs w:val="18"/>
+        </w:rPr>
+        <w:t xml:space="preserve">and </w:t>
+      </w:r>
+      <w:r>
+        <w:rPr>
+          <w:rFonts w:ascii="Courier New" w:hAnsi="Courier New" w:cs="Courier New"/>
+          <w:b/>
+          <w:color w:val="7030A0"/>
+          <w:sz w:val="18"/>
+          <w:szCs w:val="18"/>
+        </w:rPr>
+        <w:t>actorID2</w:t>
+      </w:r>
+      <w:r>
+        <w:rPr>
+          <w:rFonts w:ascii="Arial" w:hAnsi="Arial" w:cs="Arial"/>
+          <w:sz w:val="18"/>
+          <w:szCs w:val="18"/>
+        </w:rPr>
+        <w:t xml:space="preserve">. If </w:t>
+      </w:r>
+      <w:r>
+        <w:rPr>
+          <w:rFonts w:ascii="Courier New" w:hAnsi="Courier New" w:cs="Courier New"/>
+          <w:b/>
+          <w:color w:val="7030A0"/>
+          <w:sz w:val="18"/>
+          <w:szCs w:val="18"/>
+        </w:rPr>
+        <w:t>limit</w:t>
+      </w:r>
+      <w:r>
+        <w:rPr>
+          <w:rFonts w:ascii="Arial" w:hAnsi="Arial" w:cs="Arial"/>
+          <w:sz w:val="18"/>
+          <w:szCs w:val="18"/>
+        </w:rPr>
+        <w:t xml:space="preserve"> is defined, returns </w:t>
+      </w:r>
+      <w:r>
+        <w:rPr>
+          <w:rFonts w:ascii="Courier New" w:hAnsi="Courier New" w:cs="Courier New"/>
+          <w:b/>
+          <w:color w:val="7030A0"/>
+          <w:sz w:val="18"/>
+          <w:szCs w:val="18"/>
+        </w:rPr>
+        <w:t>limit</w:t>
+      </w:r>
+      <w:r>
+        <w:rPr>
+          <w:rFonts w:ascii="Arial" w:hAnsi="Arial" w:cs="Arial"/>
+          <w:sz w:val="18"/>
+          <w:szCs w:val="18"/>
+        </w:rPr>
+        <w:t xml:space="preserve"> if the distance is greater than it.</w:t>
+      </w:r>
+    </w:p>
+    <w:p>
+      <w:pPr>
+        <w:pBdr>
+          <w:bottom w:val="single" w:sz="6" w:space="1" w:color="auto"/>
+        </w:pBdr>
+        <w:rPr>
+          <w:rFonts w:ascii="Arial" w:hAnsi="Arial" w:cs="Arial"/>
+          <w:sz w:val="18"/>
+          <w:szCs w:val="18"/>
+        </w:rPr>
+      </w:pPr>
+    </w:p>
+    <w:p>
+      <w:pPr>
+        <w:rPr>
+          <w:rFonts w:ascii="Arial" w:hAnsi="Arial" w:cs="Arial"/>
+          <w:b/>
+          <w:sz w:val="18"/>
+          <w:szCs w:val="18"/>
+        </w:rPr>
+      </w:pPr>
+      <w:r>
+        <w:rPr>
+          <w:rFonts w:ascii="Arial" w:hAnsi="Arial" w:cs="Arial"/>
+          <w:b/>
+          <w:sz w:val="18"/>
+          <w:szCs w:val="18"/>
+        </w:rPr>
+        <w:br w:type="page"/>
+      </w:r>
+    </w:p>
+    <w:p>
+      <w:pPr>
+        <w:rPr>
+          <w:rFonts w:ascii="Arial" w:hAnsi="Arial" w:cs="Arial"/>
+          <w:b/>
+          <w:sz w:val="18"/>
+          <w:szCs w:val="18"/>
+        </w:rPr>
+      </w:pPr>
+      <w:r>
+        <w:rPr>
+          <w:rFonts w:ascii="Arial" w:hAnsi="Arial" w:cs="Arial"/>
+          <w:b/>
+          <w:sz w:val="18"/>
+          <w:szCs w:val="18"/>
+        </w:rPr>
+        <w:lastRenderedPageBreak/>
+        <w:t>Miscellaneous</w:t>
+      </w:r>
+    </w:p>
+    <w:p>
+      <w:pPr>
+        <w:rPr>
+          <w:rFonts w:ascii="Arial" w:hAnsi="Arial" w:cs="Arial"/>
+          <w:sz w:val="18"/>
+          <w:szCs w:val="18"/>
+        </w:rPr>
+      </w:pPr>
+      <w:r>
+        <w:rPr>
+          <w:rFonts w:ascii="Courier New" w:hAnsi="Courier New" w:cs="Courier New"/>
+          <w:b/>
+          <w:color w:val="2B91AF"/>
+          <w:sz w:val="18"/>
+          <w:szCs w:val="18"/>
+        </w:rPr>
+        <w:t>bool</w:t>
+      </w:r>
+      <w:r>
+        <w:rPr>
+          <w:rFonts w:ascii="Courier New" w:hAnsi="Courier New" w:cs="Courier New"/>
+          <w:b/>
+          <w:color w:val="000000"/>
+          <w:sz w:val="18"/>
+          <w:szCs w:val="18"/>
+        </w:rPr>
+        <w:t xml:space="preserve"> </w:t>
+      </w:r>
+      <w:r>
+        <w:rPr>
+          <w:rFonts w:ascii="Courier New" w:hAnsi="Courier New" w:cs="Courier New"/>
+          <w:b/>
+          <w:color w:val="A31515"/>
+          <w:sz w:val="18"/>
+          <w:szCs w:val="18"/>
+        </w:rPr>
+        <w:t>IsNull</w:t>
+      </w:r>
+      <w:r>
+        <w:rPr>
+          <w:rFonts w:ascii="Courier New" w:hAnsi="Courier New" w:cs="Courier New"/>
+          <w:b/>
+          <w:color w:val="000000"/>
+          <w:sz w:val="18"/>
+          <w:szCs w:val="18"/>
+        </w:rPr>
+        <w:t>(</w:t>
+      </w:r>
+      <w:r>
+        <w:rPr>
+          <w:rFonts w:ascii="Courier New" w:hAnsi="Courier New" w:cs="Courier New"/>
+          <w:b/>
+          <w:color w:val="2B91AF"/>
+          <w:sz w:val="18"/>
+          <w:szCs w:val="18"/>
+        </w:rPr>
+        <w:t xml:space="preserve">var </w:t>
+      </w:r>
+      <w:r>
+        <w:rPr>
+          <w:rFonts w:ascii="Courier New" w:hAnsi="Courier New" w:cs="Courier New"/>
+          <w:b/>
+          <w:color w:val="000000"/>
+          <w:sz w:val="18"/>
+          <w:szCs w:val="18"/>
+        </w:rPr>
+        <w:t>value</w:t>
+      </w:r>
+      <w:r>
+        <w:rPr>
+          <w:rFonts w:ascii="Courier New" w:hAnsi="Courier New" w:cs="Courier New"/>
+          <w:b/>
+          <w:color w:val="000000"/>
+          <w:sz w:val="18"/>
+          <w:szCs w:val="18"/>
+        </w:rPr>
+        <w:t>)</w:t>
+      </w:r>
+    </w:p>
+    <w:p>
+      <w:pPr>
+        <w:pBdr>
+          <w:bottom w:val="single" w:sz="6" w:space="1" w:color="auto"/>
+        </w:pBdr>
+        <w:rPr>
+          <w:rFonts w:ascii="Arial" w:hAnsi="Arial" w:cs="Arial"/>
+          <w:sz w:val="18"/>
+          <w:szCs w:val="18"/>
+        </w:rPr>
+      </w:pPr>
+      <w:r>
+        <w:rPr>
+          <w:rFonts w:ascii="Arial" w:hAnsi="Arial" w:cs="Arial"/>
+          <w:sz w:val="18"/>
+          <w:szCs w:val="18"/>
+        </w:rPr>
+        <w:t xml:space="preserve">Returns </w:t>
+      </w:r>
+      <w:r>
+        <w:rPr>
+          <w:rFonts w:ascii="Courier New" w:hAnsi="Courier New" w:cs="Courier New"/>
+          <w:b/>
+          <w:color w:val="385623" w:themeColor="accent6" w:themeShade="80"/>
+          <w:sz w:val="18"/>
+          <w:szCs w:val="18"/>
+        </w:rPr>
+        <w:t>true</w:t>
+      </w:r>
+      <w:r>
+        <w:rPr>
+          <w:rFonts w:ascii="Arial" w:hAnsi="Arial" w:cs="Arial"/>
+          <w:sz w:val="18"/>
+          <w:szCs w:val="18"/>
+        </w:rPr>
+        <w:t xml:space="preserve"> if the value is a </w:t>
+      </w:r>
+      <w:r>
+        <w:rPr>
+          <w:rFonts w:ascii="Courier New" w:hAnsi="Courier New" w:cs="Courier New"/>
+          <w:b/>
+          <w:color w:val="385623" w:themeColor="accent6" w:themeShade="80"/>
+          <w:sz w:val="18"/>
+          <w:szCs w:val="18"/>
+        </w:rPr>
+        <w:t>null</w:t>
+      </w:r>
+      <w:r>
+        <w:rPr>
+          <w:rFonts w:ascii="Courier New" w:hAnsi="Courier New" w:cs="Courier New"/>
+          <w:b/>
+          <w:color w:val="000000"/>
+          <w:sz w:val="18"/>
+          <w:szCs w:val="18"/>
+        </w:rPr>
+        <w:t xml:space="preserve"> </w:t>
+      </w:r>
+      <w:r>
+        <w:rPr>
+          <w:rFonts w:ascii="Arial" w:hAnsi="Arial" w:cs="Arial"/>
+          <w:sz w:val="18"/>
+          <w:szCs w:val="18"/>
+        </w:rPr>
+        <w:t>value. (</w:t>
+      </w:r>
+      <w:r>
+        <w:rPr>
+          <w:rFonts w:ascii="Courier New" w:hAnsi="Courier New" w:cs="Courier New"/>
+          <w:b/>
+          <w:color w:val="385623" w:themeColor="accent6" w:themeShade="80"/>
+          <w:sz w:val="18"/>
+          <w:szCs w:val="18"/>
+        </w:rPr>
+        <w:t>null</w:t>
+      </w:r>
+      <w:r>
+        <w:rPr>
+          <w:rFonts w:ascii="Arial" w:hAnsi="Arial" w:cs="Arial"/>
+          <w:sz w:val="18"/>
+          <w:szCs w:val="18"/>
+        </w:rPr>
+        <w:t xml:space="preserve"> is returned by </w:t>
+      </w:r>
+      <w:r>
+        <w:rPr>
+          <w:rFonts w:ascii="Courier New" w:hAnsi="Courier New" w:cs="Courier New"/>
+          <w:b/>
+          <w:color w:val="2B91AF"/>
+          <w:sz w:val="18"/>
+          <w:szCs w:val="18"/>
+        </w:rPr>
+        <w:t>void</w:t>
+      </w:r>
+      <w:r>
+        <w:rPr>
+          <w:rFonts w:ascii="Courier New" w:hAnsi="Courier New" w:cs="Courier New"/>
+          <w:b/>
+          <w:color w:val="000000"/>
+          <w:sz w:val="18"/>
+          <w:szCs w:val="18"/>
+        </w:rPr>
+        <w:t xml:space="preserve"> </w:t>
+      </w:r>
+      <w:r>
+        <w:rPr>
+          <w:rFonts w:ascii="Arial" w:hAnsi="Arial" w:cs="Arial"/>
+          <w:sz w:val="18"/>
+          <w:szCs w:val="18"/>
+        </w:rPr>
+        <w:t>functions, or if a variable has not been assigned any value)</w:t>
+      </w:r>
+    </w:p>
+    <w:p>
+      <w:pPr>
+        <w:pBdr>
+          <w:bottom w:val="single" w:sz="6" w:space="1" w:color="auto"/>
+        </w:pBdr>
+        <w:rPr>
+          <w:rFonts w:ascii="Arial" w:hAnsi="Arial" w:cs="Arial"/>
+          <w:sz w:val="18"/>
+          <w:szCs w:val="18"/>
+        </w:rPr>
+      </w:pPr>
+    </w:p>
+    <w:p>
+      <w:pPr>
+        <w:rPr>
+          <w:rFonts w:ascii="Arial" w:hAnsi="Arial" w:cs="Arial"/>
+          <w:sz w:val="18"/>
+          <w:szCs w:val="18"/>
+        </w:rPr>
+      </w:pPr>
+      <w:r>
+        <w:rPr>
+          <w:rFonts w:ascii="Courier New" w:hAnsi="Courier New" w:cs="Courier New"/>
+          <w:b/>
+          <w:color w:val="2B91AF"/>
+          <w:sz w:val="18"/>
+          <w:szCs w:val="18"/>
+        </w:rPr>
+        <w:t>float</w:t>
+      </w:r>
+      <w:r>
+        <w:rPr>
+          <w:rFonts w:ascii="Courier New" w:hAnsi="Courier New" w:cs="Courier New"/>
+          <w:b/>
+          <w:color w:val="000000"/>
+          <w:sz w:val="18"/>
+          <w:szCs w:val="18"/>
+        </w:rPr>
+        <w:t xml:space="preserve"> </w:t>
+      </w:r>
+      <w:r>
+        <w:rPr>
+          <w:rFonts w:ascii="Courier New" w:hAnsi="Courier New" w:cs="Courier New"/>
+          <w:b/>
+          <w:color w:val="A31515"/>
+          <w:sz w:val="18"/>
+          <w:szCs w:val="18"/>
+        </w:rPr>
+        <w:t>Random</w:t>
+      </w:r>
+      <w:r>
+        <w:rPr>
+          <w:rFonts w:ascii="Courier New" w:hAnsi="Courier New" w:cs="Courier New"/>
+          <w:b/>
+          <w:color w:val="000000"/>
+          <w:sz w:val="18"/>
+          <w:szCs w:val="18"/>
+        </w:rPr>
+        <w:t>()</w:t>
+      </w:r>
+    </w:p>
+    <w:p>
+      <w:pPr>
+        <w:pBdr>
+          <w:bottom w:val="single" w:sz="6" w:space="1" w:color="auto"/>
+        </w:pBdr>
+        <w:rPr>
+          <w:rFonts w:ascii="Arial" w:hAnsi="Arial" w:cs="Arial"/>
+          <w:sz w:val="18"/>
+          <w:szCs w:val="18"/>
+        </w:rPr>
+      </w:pPr>
+      <w:r>
+        <w:rPr>
+          <w:rFonts w:ascii="Arial" w:hAnsi="Arial" w:cs="Arial"/>
+          <w:sz w:val="18"/>
+          <w:szCs w:val="18"/>
+        </w:rPr>
+        <w:t xml:space="preserve">Returns a random value between 0 and 1. </w:t>
+      </w:r>
+    </w:p>
+    <w:p>
+      <w:pPr>
+        <w:pBdr>
+          <w:bottom w:val="single" w:sz="6" w:space="1" w:color="auto"/>
+        </w:pBdr>
+        <w:rPr>
+          <w:rFonts w:ascii="Arial" w:hAnsi="Arial" w:cs="Arial"/>
+          <w:sz w:val="18"/>
+          <w:szCs w:val="18"/>
+        </w:rPr>
+      </w:pPr>
+    </w:p>
+    <w:p>
+      <w:pPr>
+        <w:rPr>
+          <w:rFonts w:ascii="Arial" w:hAnsi="Arial" w:cs="Arial"/>
+          <w:sz w:val="18"/>
+          <w:szCs w:val="18"/>
+        </w:rPr>
+      </w:pPr>
+      <w:r>
+        <w:rPr>
+          <w:rFonts w:ascii="Courier New" w:hAnsi="Courier New" w:cs="Courier New"/>
+          <w:b/>
+          <w:color w:val="2B91AF"/>
+          <w:sz w:val="18"/>
+          <w:szCs w:val="18"/>
+        </w:rPr>
+        <w:t>int</w:t>
+      </w:r>
+      <w:r>
+        <w:rPr>
+          <w:rFonts w:ascii="Courier New" w:hAnsi="Courier New" w:cs="Courier New"/>
+          <w:b/>
+          <w:color w:val="000000"/>
+          <w:sz w:val="18"/>
+          <w:szCs w:val="18"/>
+        </w:rPr>
+        <w:t xml:space="preserve"> </w:t>
+      </w:r>
+      <w:r>
+        <w:rPr>
+          <w:rFonts w:ascii="Courier New" w:hAnsi="Courier New" w:cs="Courier New"/>
+          <w:b/>
+          <w:color w:val="A31515"/>
+          <w:sz w:val="18"/>
+          <w:szCs w:val="18"/>
+        </w:rPr>
+        <w:t>Random</w:t>
+      </w:r>
+      <w:r>
+        <w:rPr>
+          <w:rFonts w:ascii="Courier New" w:hAnsi="Courier New" w:cs="Courier New"/>
+          <w:b/>
+          <w:color w:val="000000"/>
+          <w:sz w:val="18"/>
+          <w:szCs w:val="18"/>
+        </w:rPr>
+        <w:t>(</w:t>
+      </w:r>
+      <w:r>
+        <w:rPr>
+          <w:rFonts w:ascii="Courier New" w:hAnsi="Courier New" w:cs="Courier New"/>
+          <w:b/>
+          <w:color w:val="2B91AF"/>
+          <w:sz w:val="18"/>
+          <w:szCs w:val="18"/>
+        </w:rPr>
+        <w:t xml:space="preserve">int </w:t>
+      </w:r>
+      <w:r>
+        <w:rPr>
+          <w:rFonts w:ascii="Courier New" w:hAnsi="Courier New" w:cs="Courier New"/>
+          <w:b/>
+          <w:color w:val="000000"/>
+          <w:sz w:val="18"/>
+          <w:szCs w:val="18"/>
+        </w:rPr>
+        <w:t>max</w:t>
+      </w:r>
+      <w:r>
+        <w:rPr>
+          <w:rFonts w:ascii="Courier New" w:hAnsi="Courier New" w:cs="Courier New"/>
+          <w:b/>
+          <w:color w:val="000000"/>
+          <w:sz w:val="18"/>
+          <w:szCs w:val="18"/>
+        </w:rPr>
+        <w:t>)</w:t>
+      </w:r>
+    </w:p>
+    <w:p>
+      <w:pPr>
+        <w:pBdr>
+          <w:bottom w:val="single" w:sz="6" w:space="1" w:color="auto"/>
+        </w:pBdr>
+        <w:rPr>
+          <w:rFonts w:ascii="Arial" w:hAnsi="Arial" w:cs="Arial"/>
+          <w:sz w:val="18"/>
+          <w:szCs w:val="18"/>
+        </w:rPr>
+      </w:pPr>
+      <w:r>
+        <w:rPr>
+          <w:rFonts w:ascii="Arial" w:hAnsi="Arial" w:cs="Arial"/>
+          <w:sz w:val="18"/>
+          <w:szCs w:val="18"/>
+        </w:rPr>
+        <w:t xml:space="preserve">Returns a random integer between 0 </w:t>
+      </w:r>
+      <w:r>
+        <w:rPr>
+          <w:rFonts w:ascii="Arial" w:hAnsi="Arial" w:cs="Arial"/>
+          <w:sz w:val="18"/>
+          <w:szCs w:val="18"/>
+        </w:rPr>
+        <w:t xml:space="preserve">(inclusive) </w:t>
+      </w:r>
+      <w:r>
+        <w:rPr>
+          <w:rFonts w:ascii="Arial" w:hAnsi="Arial" w:cs="Arial"/>
+          <w:sz w:val="18"/>
+          <w:szCs w:val="18"/>
+        </w:rPr>
+        <w:t xml:space="preserve">and </w:t>
+      </w:r>
+      <w:r>
+        <w:rPr>
+          <w:rFonts w:ascii="Courier New" w:hAnsi="Courier New" w:cs="Courier New"/>
+          <w:b/>
+          <w:color w:val="7030A0"/>
+          <w:sz w:val="18"/>
+          <w:szCs w:val="18"/>
+        </w:rPr>
+        <w:t>max</w:t>
+      </w:r>
+      <w:r>
+        <w:rPr>
+          <w:rFonts w:ascii="Arial" w:hAnsi="Arial" w:cs="Arial"/>
+          <w:sz w:val="18"/>
+          <w:szCs w:val="18"/>
+        </w:rPr>
+        <w:t xml:space="preserve"> (exclusive).</w:t>
+      </w:r>
+    </w:p>
+    <w:p>
+      <w:pPr>
+        <w:pBdr>
+          <w:bottom w:val="single" w:sz="6" w:space="1" w:color="auto"/>
+        </w:pBdr>
+        <w:rPr>
+          <w:rFonts w:ascii="Arial" w:hAnsi="Arial" w:cs="Arial"/>
+          <w:sz w:val="18"/>
+          <w:szCs w:val="18"/>
+        </w:rPr>
+      </w:pPr>
+      <w:r>
+        <w:rPr>
+          <w:rFonts w:ascii="Arial" w:hAnsi="Arial" w:cs="Arial"/>
+          <w:sz w:val="18"/>
+          <w:szCs w:val="18"/>
+        </w:rPr>
+        <w:t xml:space="preserve"> </w:t>
+      </w:r>
+    </w:p>
+    <w:p>
+      <w:pPr>
+        <w:rPr>
+          <w:rFonts w:ascii="Arial" w:hAnsi="Arial" w:cs="Arial"/>
+          <w:sz w:val="18"/>
+          <w:szCs w:val="18"/>
+        </w:rPr>
+      </w:pPr>
+      <w:r>
+        <w:rPr>
+          <w:rFonts w:ascii="Courier New" w:hAnsi="Courier New" w:cs="Courier New"/>
+          <w:b/>
+          <w:color w:val="2B91AF"/>
+          <w:sz w:val="18"/>
+          <w:szCs w:val="18"/>
+        </w:rPr>
+        <w:t>int</w:t>
+      </w:r>
+      <w:r>
+        <w:rPr>
+          <w:rFonts w:ascii="Courier New" w:hAnsi="Courier New" w:cs="Courier New"/>
+          <w:b/>
+          <w:color w:val="000000"/>
+          <w:sz w:val="18"/>
+          <w:szCs w:val="18"/>
+        </w:rPr>
+        <w:t xml:space="preserve"> </w:t>
+      </w:r>
+      <w:r>
+        <w:rPr>
+          <w:rFonts w:ascii="Courier New" w:hAnsi="Courier New" w:cs="Courier New"/>
+          <w:b/>
+          <w:color w:val="A31515"/>
+          <w:sz w:val="18"/>
+          <w:szCs w:val="18"/>
+        </w:rPr>
+        <w:t>Random</w:t>
+      </w:r>
+      <w:r>
+        <w:rPr>
+          <w:rFonts w:ascii="Courier New" w:hAnsi="Courier New" w:cs="Courier New"/>
+          <w:b/>
+          <w:color w:val="000000"/>
+          <w:sz w:val="18"/>
+          <w:szCs w:val="18"/>
+        </w:rPr>
+        <w:t>(</w:t>
+      </w:r>
+      <w:r>
+        <w:rPr>
+          <w:rFonts w:ascii="Courier New" w:hAnsi="Courier New" w:cs="Courier New"/>
+          <w:b/>
+          <w:color w:val="2B91AF"/>
+          <w:sz w:val="18"/>
+          <w:szCs w:val="18"/>
+        </w:rPr>
+        <w:t xml:space="preserve">int </w:t>
+      </w:r>
+      <w:r>
+        <w:rPr>
+          <w:rFonts w:ascii="Courier New" w:hAnsi="Courier New" w:cs="Courier New"/>
+          <w:b/>
+          <w:color w:val="000000"/>
+          <w:sz w:val="18"/>
+          <w:szCs w:val="18"/>
+        </w:rPr>
+        <w:t xml:space="preserve">min, </w:t>
+      </w:r>
+      <w:r>
+        <w:rPr>
+          <w:rFonts w:ascii="Courier New" w:hAnsi="Courier New" w:cs="Courier New"/>
+          <w:b/>
+          <w:color w:val="2B91AF"/>
+          <w:sz w:val="18"/>
+          <w:szCs w:val="18"/>
+        </w:rPr>
+        <w:t xml:space="preserve">int </w:t>
+      </w:r>
+      <w:r>
+        <w:rPr>
+          <w:rFonts w:ascii="Courier New" w:hAnsi="Courier New" w:cs="Courier New"/>
+          <w:b/>
+          <w:color w:val="000000"/>
+          <w:sz w:val="18"/>
+          <w:szCs w:val="18"/>
+        </w:rPr>
+        <w:t>max</w:t>
+      </w:r>
+      <w:r>
+        <w:rPr>
+          <w:rFonts w:ascii="Courier New" w:hAnsi="Courier New" w:cs="Courier New"/>
+          <w:b/>
+          <w:color w:val="000000"/>
+          <w:sz w:val="18"/>
+          <w:szCs w:val="18"/>
+        </w:rPr>
+        <w:t>)</w:t>
+      </w:r>
+    </w:p>
+    <w:p>
+      <w:pPr>
+        <w:pBdr>
+          <w:bottom w:val="single" w:sz="6" w:space="1" w:color="auto"/>
+        </w:pBdr>
+        <w:rPr>
+          <w:rFonts w:ascii="Arial" w:hAnsi="Arial" w:cs="Arial"/>
+          <w:sz w:val="18"/>
+          <w:szCs w:val="18"/>
+        </w:rPr>
+      </w:pPr>
+      <w:r>
+        <w:rPr>
+          <w:rFonts w:ascii="Arial" w:hAnsi="Arial" w:cs="Arial"/>
+          <w:sz w:val="18"/>
+          <w:szCs w:val="18"/>
+        </w:rPr>
+        <w:t xml:space="preserve">Returns a random integer between </w:t>
+      </w:r>
+      <w:r>
+        <w:rPr>
+          <w:rFonts w:ascii="Courier New" w:hAnsi="Courier New" w:cs="Courier New"/>
+          <w:b/>
+          <w:color w:val="7030A0"/>
+          <w:sz w:val="18"/>
+          <w:szCs w:val="18"/>
+        </w:rPr>
+        <w:t>m</w:t>
+      </w:r>
+      <w:r>
+        <w:rPr>
+          <w:rFonts w:ascii="Courier New" w:hAnsi="Courier New" w:cs="Courier New"/>
+          <w:b/>
+          <w:color w:val="7030A0"/>
+          <w:sz w:val="18"/>
+          <w:szCs w:val="18"/>
+        </w:rPr>
+        <w:t>in</w:t>
+      </w:r>
+      <w:r>
+        <w:rPr>
+          <w:rFonts w:ascii="Arial" w:hAnsi="Arial" w:cs="Arial"/>
+          <w:sz w:val="18"/>
+          <w:szCs w:val="18"/>
+        </w:rPr>
+        <w:t xml:space="preserve"> </w:t>
+      </w:r>
+      <w:r>
+        <w:rPr>
+          <w:rFonts w:ascii="Arial" w:hAnsi="Arial" w:cs="Arial"/>
+          <w:sz w:val="18"/>
+          <w:szCs w:val="18"/>
+        </w:rPr>
+        <w:t xml:space="preserve">(inclusive) </w:t>
+      </w:r>
+      <w:r>
+        <w:rPr>
+          <w:rFonts w:ascii="Arial" w:hAnsi="Arial" w:cs="Arial"/>
+          <w:sz w:val="18"/>
+          <w:szCs w:val="18"/>
+        </w:rPr>
+        <w:t xml:space="preserve">and </w:t>
+      </w:r>
+      <w:r>
+        <w:rPr>
+          <w:rFonts w:ascii="Courier New" w:hAnsi="Courier New" w:cs="Courier New"/>
+          <w:b/>
+          <w:color w:val="7030A0"/>
+          <w:sz w:val="18"/>
+          <w:szCs w:val="18"/>
+        </w:rPr>
+        <w:t>max</w:t>
+      </w:r>
+      <w:r>
+        <w:rPr>
+          <w:rFonts w:ascii="Arial" w:hAnsi="Arial" w:cs="Arial"/>
+          <w:sz w:val="18"/>
+          <w:szCs w:val="18"/>
+        </w:rPr>
+        <w:t xml:space="preserve"> (exclusive)</w:t>
+      </w:r>
+      <w:r>
+        <w:rPr>
+          <w:rFonts w:ascii="Arial" w:hAnsi="Arial" w:cs="Arial"/>
+          <w:sz w:val="18"/>
+          <w:szCs w:val="18"/>
+        </w:rPr>
+        <w:t>.</w:t>
+      </w:r>
+    </w:p>
+    <w:p>
+      <w:pPr>
+        <w:pBdr>
+          <w:bottom w:val="single" w:sz="6" w:space="1" w:color="auto"/>
+        </w:pBdr>
+        <w:rPr>
+          <w:rFonts w:ascii="Arial" w:hAnsi="Arial" w:cs="Arial"/>
+          <w:sz w:val="18"/>
+          <w:szCs w:val="18"/>
+        </w:rPr>
+      </w:pPr>
+      <w:r>
+        <w:rPr>
+          <w:rFonts w:ascii="Arial" w:hAnsi="Arial" w:cs="Arial"/>
+          <w:sz w:val="18"/>
+          <w:szCs w:val="18"/>
+        </w:rPr>
+        <w:t xml:space="preserve"> </w:t>
+      </w:r>
     </w:p>
     <w:p>
       <w:pPr>
@@ -48217,7 +49506,7 @@
             <w:sz w:val="18"/>
             <w:szCs w:val="18"/>
           </w:rPr>
-          <w:t>1</w:t>
+          <w:t>36</w:t>
         </w:r>
         <w:r>
           <w:rPr>
@@ -48543,9 +49832,9 @@
   <w:style w:type="paragraph" w:default="1" w:styleId="Normal">
     <w:name w:val="Normal"/>
     <w:qFormat/>
-    <w:rsid w:val="00127525"/>
+    <w:rsid w:val="00434B74"/>
     <w:pPr>
-      <w:spacing w:before="0"/>
+      <w:spacing w:before="80" w:after="80"/>
     </w:pPr>
     <w:rPr>
       <w:sz w:val="20"/>
@@ -49245,7 +50534,7 @@
     <w:qFormat/>
     <w:rsid w:val="00127525"/>
     <w:pPr>
-      <w:spacing w:after="0" w:line="240" w:lineRule="auto"/>
+      <w:spacing w:before="0" w:after="0" w:line="240" w:lineRule="auto"/>
     </w:pPr>
   </w:style>
   <w:style w:type="character" w:customStyle="1" w:styleId="NoSpacingChar">
@@ -49700,7 +50989,7 @@
 </file>
 
 <file path=customXml/itemProps1.xml><?xml version="1.0" encoding="utf-8"?>
-<ds:datastoreItem xmlns:ds="http://schemas.openxmlformats.org/officeDocument/2006/customXml" ds:itemID="{77AB6753-FE3E-44A3-A999-5FCBD30B286F}">
+<ds:datastoreItem xmlns:ds="http://schemas.openxmlformats.org/officeDocument/2006/customXml" ds:itemID="{D809E349-33E1-4E4E-8B54-ECCDEC564DDC}">
   <ds:schemaRefs>
     <ds:schemaRef ds:uri="http://schemas.openxmlformats.org/officeDocument/2006/bibliography"/>
   </ds:schemaRefs>

</xml_diff>